<commit_message>
add EULA context menu
</commit_message>
<xml_diff>
--- a/OTP Capture Viewer/Open Test Platform Capture Viewer EULA.docx
+++ b/OTP Capture Viewer/Open Test Platform Capture Viewer EULA.docx
@@ -1,6 +1,6 @@
 
 <file path=word/document.xml><?xml version="1.0" encoding="utf-8"?>
-<w:document xmlns:wpc="http://schemas.microsoft.com/office/word/2010/wordprocessingCanvas" xmlns:cx="http://schemas.microsoft.com/office/drawing/2014/chartex" xmlns:cx1="http://schemas.microsoft.com/office/drawing/2015/9/8/chartex" xmlns:cx2="http://schemas.microsoft.com/office/drawing/2015/10/21/chartex" xmlns:cx3="http://schemas.microsoft.com/office/drawing/2016/5/9/chartex" xmlns:cx4="http://schemas.microsoft.com/office/drawing/2016/5/10/chartex" xmlns:cx5="http://schemas.microsoft.com/office/drawing/2016/5/11/chartex" xmlns:cx6="http://schemas.microsoft.com/office/drawing/2016/5/12/chartex" xmlns:cx7="http://schemas.microsoft.com/office/drawing/2016/5/13/chartex" xmlns:cx8="http://schemas.microsoft.com/office/drawing/2016/5/14/chartex" xmlns:mc="http://schemas.openxmlformats.org/markup-compatibility/2006" xmlns:aink="http://schemas.microsoft.com/office/drawing/2016/ink" xmlns:am3d="http://schemas.microsoft.com/office/drawing/2017/model3d" xmlns:o="urn:schemas-microsoft-com:office:office" xmlns:r="http://schemas.openxmlformats.org/officeDocument/2006/relationships" xmlns:m="http://schemas.openxmlformats.org/officeDocument/2006/math" xmlns:v="urn:schemas-microsoft-com:vml" xmlns:wp14="http://schemas.microsoft.com/office/word/2010/wordprocessingDrawing" xmlns:wp="http://schemas.openxmlformats.org/drawingml/2006/wordprocessingDrawing" xmlns:w10="urn:schemas-microsoft-com:office:word" xmlns:w="http://schemas.openxmlformats.org/wordprocessingml/2006/main" xmlns:w14="http://schemas.microsoft.com/office/word/2010/wordml" xmlns:w15="http://schemas.microsoft.com/office/word/2012/wordml" xmlns:w16se="http://schemas.microsoft.com/office/word/2015/wordml/symex" xmlns:wpg="http://schemas.microsoft.com/office/word/2010/wordprocessingGroup" xmlns:wpi="http://schemas.microsoft.com/office/word/2010/wordprocessingInk" xmlns:wne="http://schemas.microsoft.com/office/word/2006/wordml" xmlns:wps="http://schemas.microsoft.com/office/word/2010/wordprocessingShape" mc:Ignorable="w14 w15 w16se wp14">
+<w:document xmlns:wpc="http://schemas.microsoft.com/office/word/2010/wordprocessingCanvas" xmlns:cx="http://schemas.microsoft.com/office/drawing/2014/chartex" xmlns:cx1="http://schemas.microsoft.com/office/drawing/2015/9/8/chartex" xmlns:cx2="http://schemas.microsoft.com/office/drawing/2015/10/21/chartex" xmlns:cx3="http://schemas.microsoft.com/office/drawing/2016/5/9/chartex" xmlns:cx4="http://schemas.microsoft.com/office/drawing/2016/5/10/chartex" xmlns:cx5="http://schemas.microsoft.com/office/drawing/2016/5/11/chartex" xmlns:mc="http://schemas.openxmlformats.org/markup-compatibility/2006" xmlns:o="urn:schemas-microsoft-com:office:office" xmlns:r="http://schemas.openxmlformats.org/officeDocument/2006/relationships" xmlns:m="http://schemas.openxmlformats.org/officeDocument/2006/math" xmlns:v="urn:schemas-microsoft-com:vml" xmlns:wp14="http://schemas.microsoft.com/office/word/2010/wordprocessingDrawing" xmlns:wp="http://schemas.openxmlformats.org/drawingml/2006/wordprocessingDrawing" xmlns:w10="urn:schemas-microsoft-com:office:word" xmlns:w="http://schemas.openxmlformats.org/wordprocessingml/2006/main" xmlns:w14="http://schemas.microsoft.com/office/word/2010/wordml" xmlns:w15="http://schemas.microsoft.com/office/word/2012/wordml" xmlns:w16se="http://schemas.microsoft.com/office/word/2015/wordml/symex" xmlns:wpg="http://schemas.microsoft.com/office/word/2010/wordprocessingGroup" xmlns:wpi="http://schemas.microsoft.com/office/word/2010/wordprocessingInk" xmlns:wne="http://schemas.microsoft.com/office/word/2006/wordml" xmlns:wps="http://schemas.microsoft.com/office/word/2010/wordprocessingShape" mc:Ignorable="w14 w15 w16se wp14">
   <w:body>
     <w:p>
       <w:pPr>
@@ -21,8 +21,13 @@
         <w:t xml:space="preserve">MICROSOFT </w:t>
       </w:r>
       <w:r>
-        <w:t>OPEN TEST PLATFORM CAPTURE VIEWER 4.0</w:t>
-      </w:r>
+        <w:t xml:space="preserve">OPEN </w:t>
+      </w:r>
+      <w:r>
+        <w:t>TEST PLATFORM CAPTURE VIEWER</w:t>
+      </w:r>
+      <w:bookmarkStart w:id="0" w:name="_GoBack"/>
+      <w:bookmarkEnd w:id="0"/>
     </w:p>
     <w:p>
       <w:pPr>
@@ -59,13 +64,13 @@
       <w:r>
         <w:t xml:space="preserve">additional terms, in which case those different terms </w:t>
       </w:r>
-      <w:bookmarkStart w:id="0" w:name="OLE_LINK84"/>
-      <w:bookmarkStart w:id="1" w:name="OLE_LINK85"/>
+      <w:bookmarkStart w:id="1" w:name="OLE_LINK84"/>
+      <w:bookmarkStart w:id="2" w:name="OLE_LINK85"/>
       <w:r>
         <w:t xml:space="preserve">apply prospectively </w:t>
       </w:r>
-      <w:bookmarkEnd w:id="0"/>
       <w:bookmarkEnd w:id="1"/>
+      <w:bookmarkEnd w:id="2"/>
       <w:r>
         <w:t>and do not alter your or Microsoft’s rights relating to pre-updated software or services</w:t>
       </w:r>
@@ -285,8 +290,8 @@
           <w:b/>
         </w:rPr>
       </w:pPr>
-      <w:bookmarkStart w:id="2" w:name="OLE_LINK170"/>
-      <w:bookmarkStart w:id="3" w:name="OLE_LINK171"/>
+      <w:bookmarkStart w:id="3" w:name="OLE_LINK170"/>
+      <w:bookmarkStart w:id="4" w:name="OLE_LINK171"/>
       <w:r>
         <w:rPr>
           <w:b/>
@@ -296,19 +301,19 @@
       <w:r>
         <w:t xml:space="preserve"> If you acquired the software in the United States or Canada, the laws of the state or province where you live (or, if a business, where your principal place of business is located) govern the interpretation of this agreement, claims for its breach, and all other claims (including consumer protection, unfair competition, and tort claims), regardless of conflict of laws principles, except that the FAA governs everything related to arbitration. If you acquired the software in any other country, its laws apply</w:t>
       </w:r>
-      <w:bookmarkStart w:id="4" w:name="OLE_LINK172"/>
-      <w:bookmarkStart w:id="5" w:name="OLE_LINK173"/>
+      <w:bookmarkStart w:id="5" w:name="OLE_LINK172"/>
+      <w:bookmarkStart w:id="6" w:name="OLE_LINK173"/>
       <w:r>
         <w:t>, except that the FAA governs everything related to arbitration</w:t>
       </w:r>
-      <w:bookmarkEnd w:id="4"/>
       <w:bookmarkEnd w:id="5"/>
+      <w:bookmarkEnd w:id="6"/>
       <w:r>
         <w:t>. If U.S. federal jurisdiction exists, you and Microsoft consent to exclusive jurisdiction and venue in the federal court in King County, Washington for all disputes heard in court (excluding arbitration). If not, you and Microsoft consent to exclusive jurisdiction and venue in the Superior Court of King County, Washington for all disputes heard in court (excluding arbitration).</w:t>
       </w:r>
     </w:p>
-    <w:bookmarkEnd w:id="2"/>
     <w:bookmarkEnd w:id="3"/>
+    <w:bookmarkEnd w:id="4"/>
     <w:p>
       <w:pPr>
         <w:pStyle w:val="Heading1"/>
@@ -342,7 +347,6 @@
         <w:rPr>
           <w:b/>
         </w:rPr>
-        <w:lastRenderedPageBreak/>
         <w:t>Australia.</w:t>
       </w:r>
       <w:r>
@@ -393,21 +397,7 @@
         <w:rPr>
           <w:sz w:val="20"/>
         </w:rPr>
-        <w:t>(</w:t>
-      </w:r>
-      <w:proofErr w:type="spellStart"/>
-      <w:r>
-        <w:rPr>
-          <w:sz w:val="20"/>
-        </w:rPr>
-        <w:t>i</w:t>
-      </w:r>
-      <w:proofErr w:type="spellEnd"/>
-      <w:r>
-        <w:rPr>
-          <w:sz w:val="20"/>
-        </w:rPr>
-        <w:t>)</w:t>
+        <w:t>(i)</w:t>
       </w:r>
       <w:r>
         <w:rPr>
@@ -530,23 +520,7 @@
           <w:rStyle w:val="Strong"/>
           <w:lang w:val="en"/>
         </w:rPr>
-        <w:t xml:space="preserve">This limitation applies to (a) anything related to the software, services, content (including code) on third party Internet sites, or </w:t>
-      </w:r>
-      <w:proofErr w:type="gramStart"/>
-      <w:r>
-        <w:rPr>
-          <w:rStyle w:val="Strong"/>
-          <w:lang w:val="en"/>
-        </w:rPr>
-        <w:t>third party</w:t>
-      </w:r>
-      <w:proofErr w:type="gramEnd"/>
-      <w:r>
-        <w:rPr>
-          <w:rStyle w:val="Strong"/>
-          <w:lang w:val="en"/>
-        </w:rPr>
-        <w:t xml:space="preserve"> applications; and (b) </w:t>
+        <w:t xml:space="preserve">This limitation applies to (a) anything related to the software, services, content (including code) on third party Internet sites, or third party applications; and (b) </w:t>
       </w:r>
       <w:r>
         <w:t xml:space="preserve">claims for breach of contract, warranty, guarantee, or condition; strict liability, negligence, or other tort; or any other claim; in each case to the extent permitted by applicable law. </w:t>
@@ -589,8 +563,6 @@
         </w:rPr>
         <w:t xml:space="preserve"> Microsoft may offer preview, beta or other pre-release versions of this software (“Previews”) for optional evaluation.  Previews may employ lesser or different privacy and security measures than those typically present in the final release of this software.  </w:t>
       </w:r>
-      <w:bookmarkStart w:id="6" w:name="_GoBack"/>
-      <w:bookmarkEnd w:id="6"/>
     </w:p>
     <w:p>
       <w:pPr>
@@ -605,103 +577,7 @@
         <w:pStyle w:val="Body1"/>
       </w:pPr>
       <w:r>
-        <w:t xml:space="preserve">Remarque: Ce </w:t>
-      </w:r>
-      <w:proofErr w:type="spellStart"/>
-      <w:r>
-        <w:t>logiciel</w:t>
-      </w:r>
-      <w:proofErr w:type="spellEnd"/>
-      <w:r>
-        <w:t xml:space="preserve"> </w:t>
-      </w:r>
-      <w:proofErr w:type="spellStart"/>
-      <w:r>
-        <w:t>étant</w:t>
-      </w:r>
-      <w:proofErr w:type="spellEnd"/>
-      <w:r>
-        <w:t xml:space="preserve"> </w:t>
-      </w:r>
-      <w:proofErr w:type="spellStart"/>
-      <w:r>
-        <w:t>distribué</w:t>
-      </w:r>
-      <w:proofErr w:type="spellEnd"/>
-      <w:r>
-        <w:t xml:space="preserve"> au Canada, </w:t>
-      </w:r>
-      <w:proofErr w:type="spellStart"/>
-      <w:r>
-        <w:t>certaines</w:t>
-      </w:r>
-      <w:proofErr w:type="spellEnd"/>
-      <w:r>
-        <w:t xml:space="preserve"> des clauses </w:t>
-      </w:r>
-      <w:proofErr w:type="spellStart"/>
-      <w:r>
-        <w:t>dans</w:t>
-      </w:r>
-      <w:proofErr w:type="spellEnd"/>
-      <w:r>
-        <w:t xml:space="preserve"> </w:t>
-      </w:r>
-      <w:proofErr w:type="spellStart"/>
-      <w:r>
-        <w:t>ce</w:t>
-      </w:r>
-      <w:proofErr w:type="spellEnd"/>
-      <w:r>
-        <w:t xml:space="preserve"> </w:t>
-      </w:r>
-      <w:proofErr w:type="spellStart"/>
-      <w:r>
-        <w:t>contrat</w:t>
-      </w:r>
-      <w:proofErr w:type="spellEnd"/>
-      <w:r>
-        <w:t xml:space="preserve"> </w:t>
-      </w:r>
-      <w:proofErr w:type="spellStart"/>
-      <w:r>
-        <w:t>sont</w:t>
-      </w:r>
-      <w:proofErr w:type="spellEnd"/>
-      <w:r>
-        <w:t xml:space="preserve"> </w:t>
-      </w:r>
-      <w:proofErr w:type="spellStart"/>
-      <w:r>
-        <w:t>fournies</w:t>
-      </w:r>
-      <w:proofErr w:type="spellEnd"/>
-      <w:r>
-        <w:t xml:space="preserve"> ci-</w:t>
-      </w:r>
-      <w:proofErr w:type="spellStart"/>
-      <w:r>
-        <w:t>dessous</w:t>
-      </w:r>
-      <w:proofErr w:type="spellEnd"/>
-      <w:r>
-        <w:t xml:space="preserve"> </w:t>
-      </w:r>
-      <w:proofErr w:type="spellStart"/>
-      <w:r>
-        <w:t>en</w:t>
-      </w:r>
-      <w:proofErr w:type="spellEnd"/>
-      <w:r>
-        <w:t xml:space="preserve"> </w:t>
-      </w:r>
-      <w:proofErr w:type="spellStart"/>
-      <w:r>
-        <w:t>français</w:t>
-      </w:r>
-      <w:proofErr w:type="spellEnd"/>
-      <w:r>
-        <w:t>.</w:t>
+        <w:t>Remarque: Ce logiciel étant distribué au Canada, certaines des clauses dans ce contrat sont fournies ci-dessous en français.</w:t>
       </w:r>
     </w:p>
     <w:p>
@@ -709,379 +585,7 @@
         <w:pStyle w:val="Body1"/>
       </w:pPr>
       <w:r>
-        <w:t xml:space="preserve">EXONÉRATION DE GARANTIE. Le </w:t>
-      </w:r>
-      <w:proofErr w:type="spellStart"/>
-      <w:r>
-        <w:t>logiciel</w:t>
-      </w:r>
-      <w:proofErr w:type="spellEnd"/>
-      <w:r>
-        <w:t xml:space="preserve"> </w:t>
-      </w:r>
-      <w:proofErr w:type="spellStart"/>
-      <w:r>
-        <w:t>visé</w:t>
-      </w:r>
-      <w:proofErr w:type="spellEnd"/>
-      <w:r>
-        <w:t xml:space="preserve"> par </w:t>
-      </w:r>
-      <w:proofErr w:type="spellStart"/>
-      <w:r>
-        <w:t>une</w:t>
-      </w:r>
-      <w:proofErr w:type="spellEnd"/>
-      <w:r>
-        <w:t xml:space="preserve"> </w:t>
-      </w:r>
-      <w:proofErr w:type="spellStart"/>
-      <w:r>
-        <w:t>licence</w:t>
-      </w:r>
-      <w:proofErr w:type="spellEnd"/>
-      <w:r>
-        <w:t xml:space="preserve"> </w:t>
-      </w:r>
-      <w:proofErr w:type="spellStart"/>
-      <w:r>
-        <w:t>est</w:t>
-      </w:r>
-      <w:proofErr w:type="spellEnd"/>
-      <w:r>
-        <w:t xml:space="preserve"> </w:t>
-      </w:r>
-      <w:proofErr w:type="spellStart"/>
-      <w:r>
-        <w:t>offert</w:t>
-      </w:r>
-      <w:proofErr w:type="spellEnd"/>
-      <w:r>
-        <w:t xml:space="preserve"> « </w:t>
-      </w:r>
-      <w:proofErr w:type="spellStart"/>
-      <w:r>
-        <w:t>tel</w:t>
-      </w:r>
-      <w:proofErr w:type="spellEnd"/>
-      <w:r>
-        <w:t xml:space="preserve"> </w:t>
-      </w:r>
-      <w:proofErr w:type="spellStart"/>
-      <w:r>
-        <w:t>quel</w:t>
-      </w:r>
-      <w:proofErr w:type="spellEnd"/>
-      <w:r>
-        <w:t xml:space="preserve"> ». </w:t>
-      </w:r>
-      <w:proofErr w:type="spellStart"/>
-      <w:r>
-        <w:t>Toute</w:t>
-      </w:r>
-      <w:proofErr w:type="spellEnd"/>
-      <w:r>
-        <w:t xml:space="preserve"> </w:t>
-      </w:r>
-      <w:proofErr w:type="spellStart"/>
-      <w:r>
-        <w:t>utilisation</w:t>
-      </w:r>
-      <w:proofErr w:type="spellEnd"/>
-      <w:r>
-        <w:t xml:space="preserve"> de </w:t>
-      </w:r>
-      <w:proofErr w:type="spellStart"/>
-      <w:r>
-        <w:t>ce</w:t>
-      </w:r>
-      <w:proofErr w:type="spellEnd"/>
-      <w:r>
-        <w:t xml:space="preserve"> </w:t>
-      </w:r>
-      <w:proofErr w:type="spellStart"/>
-      <w:r>
-        <w:t>logiciel</w:t>
-      </w:r>
-      <w:proofErr w:type="spellEnd"/>
-      <w:r>
-        <w:t xml:space="preserve"> </w:t>
-      </w:r>
-      <w:proofErr w:type="spellStart"/>
-      <w:r>
-        <w:t>est</w:t>
-      </w:r>
-      <w:proofErr w:type="spellEnd"/>
-      <w:r>
-        <w:t xml:space="preserve"> à </w:t>
-      </w:r>
-      <w:proofErr w:type="spellStart"/>
-      <w:r>
-        <w:t>votre</w:t>
-      </w:r>
-      <w:proofErr w:type="spellEnd"/>
-      <w:r>
-        <w:t xml:space="preserve"> </w:t>
-      </w:r>
-      <w:proofErr w:type="spellStart"/>
-      <w:r>
-        <w:t>seule</w:t>
-      </w:r>
-      <w:proofErr w:type="spellEnd"/>
-      <w:r>
-        <w:t xml:space="preserve"> </w:t>
-      </w:r>
-      <w:proofErr w:type="spellStart"/>
-      <w:r>
-        <w:t>risque</w:t>
-      </w:r>
-      <w:proofErr w:type="spellEnd"/>
-      <w:r>
-        <w:t xml:space="preserve"> et </w:t>
-      </w:r>
-      <w:proofErr w:type="spellStart"/>
-      <w:r>
-        <w:t>péril</w:t>
-      </w:r>
-      <w:proofErr w:type="spellEnd"/>
-      <w:r>
-        <w:t xml:space="preserve">. Microsoft </w:t>
-      </w:r>
-      <w:proofErr w:type="spellStart"/>
-      <w:r>
-        <w:t>n’accorde</w:t>
-      </w:r>
-      <w:proofErr w:type="spellEnd"/>
-      <w:r>
-        <w:t xml:space="preserve"> </w:t>
-      </w:r>
-      <w:proofErr w:type="spellStart"/>
-      <w:r>
-        <w:t>aucune</w:t>
-      </w:r>
-      <w:proofErr w:type="spellEnd"/>
-      <w:r>
-        <w:t xml:space="preserve"> </w:t>
-      </w:r>
-      <w:proofErr w:type="spellStart"/>
-      <w:r>
-        <w:t>autre</w:t>
-      </w:r>
-      <w:proofErr w:type="spellEnd"/>
-      <w:r>
-        <w:t xml:space="preserve"> </w:t>
-      </w:r>
-      <w:proofErr w:type="spellStart"/>
-      <w:r>
-        <w:t>garantie</w:t>
-      </w:r>
-      <w:proofErr w:type="spellEnd"/>
-      <w:r>
-        <w:t xml:space="preserve"> </w:t>
-      </w:r>
-      <w:proofErr w:type="spellStart"/>
-      <w:r>
-        <w:t>expresse</w:t>
-      </w:r>
-      <w:proofErr w:type="spellEnd"/>
-      <w:r>
-        <w:t xml:space="preserve">. </w:t>
-      </w:r>
-      <w:proofErr w:type="spellStart"/>
-      <w:r>
-        <w:t>Vous</w:t>
-      </w:r>
-      <w:proofErr w:type="spellEnd"/>
-      <w:r>
-        <w:t xml:space="preserve"> </w:t>
-      </w:r>
-      <w:proofErr w:type="spellStart"/>
-      <w:r>
-        <w:t>pouvez</w:t>
-      </w:r>
-      <w:proofErr w:type="spellEnd"/>
-      <w:r>
-        <w:t xml:space="preserve"> </w:t>
-      </w:r>
-      <w:proofErr w:type="spellStart"/>
-      <w:r>
-        <w:t>bénéficier</w:t>
-      </w:r>
-      <w:proofErr w:type="spellEnd"/>
-      <w:r>
-        <w:t xml:space="preserve"> de droits </w:t>
-      </w:r>
-      <w:proofErr w:type="spellStart"/>
-      <w:r>
-        <w:t>additionnels</w:t>
-      </w:r>
-      <w:proofErr w:type="spellEnd"/>
-      <w:r>
-        <w:t xml:space="preserve"> </w:t>
-      </w:r>
-      <w:proofErr w:type="spellStart"/>
-      <w:r>
-        <w:t>en</w:t>
-      </w:r>
-      <w:proofErr w:type="spellEnd"/>
-      <w:r>
-        <w:t xml:space="preserve"> </w:t>
-      </w:r>
-      <w:proofErr w:type="spellStart"/>
-      <w:r>
-        <w:t>vertu</w:t>
-      </w:r>
-      <w:proofErr w:type="spellEnd"/>
-      <w:r>
-        <w:t xml:space="preserve"> du droit local sur la protection des </w:t>
-      </w:r>
-      <w:proofErr w:type="spellStart"/>
-      <w:r>
-        <w:t>consommateurs</w:t>
-      </w:r>
-      <w:proofErr w:type="spellEnd"/>
-      <w:r>
-        <w:t xml:space="preserve">, que </w:t>
-      </w:r>
-      <w:proofErr w:type="spellStart"/>
-      <w:r>
-        <w:t>ce</w:t>
-      </w:r>
-      <w:proofErr w:type="spellEnd"/>
-      <w:r>
-        <w:t xml:space="preserve"> </w:t>
-      </w:r>
-      <w:proofErr w:type="spellStart"/>
-      <w:r>
-        <w:t>contrat</w:t>
-      </w:r>
-      <w:proofErr w:type="spellEnd"/>
-      <w:r>
-        <w:t xml:space="preserve"> ne </w:t>
-      </w:r>
-      <w:proofErr w:type="spellStart"/>
-      <w:r>
-        <w:t>peut</w:t>
-      </w:r>
-      <w:proofErr w:type="spellEnd"/>
-      <w:r>
-        <w:t xml:space="preserve"> modifier. La </w:t>
-      </w:r>
-      <w:proofErr w:type="spellStart"/>
-      <w:r>
-        <w:t>ou</w:t>
-      </w:r>
-      <w:proofErr w:type="spellEnd"/>
-      <w:r>
-        <w:t xml:space="preserve"> </w:t>
-      </w:r>
-      <w:proofErr w:type="spellStart"/>
-      <w:r>
-        <w:t>elles</w:t>
-      </w:r>
-      <w:proofErr w:type="spellEnd"/>
-      <w:r>
-        <w:t xml:space="preserve"> </w:t>
-      </w:r>
-      <w:proofErr w:type="spellStart"/>
-      <w:r>
-        <w:t>sont</w:t>
-      </w:r>
-      <w:proofErr w:type="spellEnd"/>
-      <w:r>
-        <w:t xml:space="preserve"> </w:t>
-      </w:r>
-      <w:proofErr w:type="spellStart"/>
-      <w:r>
-        <w:t>permises</w:t>
-      </w:r>
-      <w:proofErr w:type="spellEnd"/>
-      <w:r>
-        <w:t xml:space="preserve"> par le </w:t>
-      </w:r>
-      <w:r>
-        <w:lastRenderedPageBreak/>
-        <w:t xml:space="preserve">droit locale, les </w:t>
-      </w:r>
-      <w:proofErr w:type="spellStart"/>
-      <w:r>
-        <w:t>garanties</w:t>
-      </w:r>
-      <w:proofErr w:type="spellEnd"/>
-      <w:r>
-        <w:t xml:space="preserve"> </w:t>
-      </w:r>
-      <w:proofErr w:type="spellStart"/>
-      <w:r>
-        <w:t>implicites</w:t>
-      </w:r>
-      <w:proofErr w:type="spellEnd"/>
-      <w:r>
-        <w:t xml:space="preserve"> de </w:t>
-      </w:r>
-      <w:proofErr w:type="spellStart"/>
-      <w:r>
-        <w:t>qualité</w:t>
-      </w:r>
-      <w:proofErr w:type="spellEnd"/>
-      <w:r>
-        <w:t xml:space="preserve"> </w:t>
-      </w:r>
-      <w:proofErr w:type="spellStart"/>
-      <w:r>
-        <w:t>marchande</w:t>
-      </w:r>
-      <w:proofErr w:type="spellEnd"/>
-      <w:r>
-        <w:t xml:space="preserve">, </w:t>
-      </w:r>
-      <w:proofErr w:type="spellStart"/>
-      <w:r>
-        <w:t>d’adéquation</w:t>
-      </w:r>
-      <w:proofErr w:type="spellEnd"/>
-      <w:r>
-        <w:t xml:space="preserve"> à un usage </w:t>
-      </w:r>
-      <w:proofErr w:type="spellStart"/>
-      <w:r>
-        <w:t>particulier</w:t>
-      </w:r>
-      <w:proofErr w:type="spellEnd"/>
-      <w:r>
-        <w:t xml:space="preserve"> et </w:t>
-      </w:r>
-      <w:proofErr w:type="spellStart"/>
-      <w:r>
-        <w:t>d’absence</w:t>
-      </w:r>
-      <w:proofErr w:type="spellEnd"/>
-      <w:r>
-        <w:t xml:space="preserve"> de </w:t>
-      </w:r>
-      <w:proofErr w:type="spellStart"/>
-      <w:r>
-        <w:t>contrefaçon</w:t>
-      </w:r>
-      <w:proofErr w:type="spellEnd"/>
-      <w:r>
-        <w:t xml:space="preserve"> </w:t>
-      </w:r>
-      <w:proofErr w:type="spellStart"/>
-      <w:r>
-        <w:t>sont</w:t>
-      </w:r>
-      <w:proofErr w:type="spellEnd"/>
-      <w:r>
-        <w:t xml:space="preserve"> </w:t>
-      </w:r>
-      <w:proofErr w:type="spellStart"/>
-      <w:r>
-        <w:t>exclues</w:t>
-      </w:r>
-      <w:proofErr w:type="spellEnd"/>
-      <w:r>
-        <w:t>.</w:t>
+        <w:t>EXONÉRATION DE GARANTIE. Le logiciel visé par une licence est offert « tel quel ». Toute utilisation de ce logiciel est à votre seule risque et péril. Microsoft n’accorde aucune autre garantie expresse. Vous pouvez bénéficier de droits additionnels en vertu du droit local sur la protection des consommateurs, que ce contrat ne peut modifier. La ou elles sont permises par le droit locale, les garanties implicites de qualité marchande, d’adéquation à un usage particulier et d’absence de contrefaçon sont exclues.</w:t>
       </w:r>
     </w:p>
     <w:p>
@@ -1089,236 +593,15 @@
         <w:pStyle w:val="Body1"/>
       </w:pPr>
       <w:r>
-        <w:t xml:space="preserve">LIMITATION DES DOMMAGES-INTÉRÊTS ET EXCLUSION DE RESPONSABILITÉ POUR LES DOMMAGES. </w:t>
-      </w:r>
-      <w:proofErr w:type="spellStart"/>
-      <w:r>
-        <w:t>Vous</w:t>
-      </w:r>
-      <w:proofErr w:type="spellEnd"/>
-      <w:r>
-        <w:t xml:space="preserve"> </w:t>
-      </w:r>
-      <w:proofErr w:type="spellStart"/>
-      <w:r>
-        <w:t>pouvez</w:t>
-      </w:r>
-      <w:proofErr w:type="spellEnd"/>
-      <w:r>
-        <w:t xml:space="preserve"> </w:t>
-      </w:r>
-      <w:proofErr w:type="spellStart"/>
-      <w:r>
-        <w:t>obtenir</w:t>
-      </w:r>
-      <w:proofErr w:type="spellEnd"/>
-      <w:r>
-        <w:t xml:space="preserve"> de Microsoft et de </w:t>
-      </w:r>
-      <w:proofErr w:type="spellStart"/>
-      <w:r>
-        <w:t>ses</w:t>
-      </w:r>
-      <w:proofErr w:type="spellEnd"/>
-      <w:r>
-        <w:t xml:space="preserve"> </w:t>
-      </w:r>
-      <w:proofErr w:type="spellStart"/>
-      <w:r>
-        <w:t>fournisseurs</w:t>
-      </w:r>
-      <w:proofErr w:type="spellEnd"/>
-      <w:r>
-        <w:t xml:space="preserve"> </w:t>
-      </w:r>
-      <w:proofErr w:type="spellStart"/>
-      <w:r>
-        <w:t>une</w:t>
-      </w:r>
-      <w:proofErr w:type="spellEnd"/>
-      <w:r>
-        <w:t xml:space="preserve"> </w:t>
-      </w:r>
-      <w:proofErr w:type="spellStart"/>
-      <w:r>
-        <w:t>indemnisation</w:t>
-      </w:r>
-      <w:proofErr w:type="spellEnd"/>
-      <w:r>
-        <w:t xml:space="preserve"> </w:t>
-      </w:r>
-      <w:proofErr w:type="spellStart"/>
-      <w:r>
-        <w:t>en</w:t>
-      </w:r>
-      <w:proofErr w:type="spellEnd"/>
-      <w:r>
-        <w:t xml:space="preserve"> </w:t>
-      </w:r>
-      <w:proofErr w:type="spellStart"/>
-      <w:r>
-        <w:t>cas</w:t>
-      </w:r>
-      <w:proofErr w:type="spellEnd"/>
-      <w:r>
-        <w:t xml:space="preserve"> de </w:t>
-      </w:r>
-      <w:proofErr w:type="spellStart"/>
-      <w:r>
-        <w:t>dommages</w:t>
-      </w:r>
-      <w:proofErr w:type="spellEnd"/>
-      <w:r>
-        <w:t xml:space="preserve"> directs </w:t>
-      </w:r>
-      <w:proofErr w:type="spellStart"/>
-      <w:r>
-        <w:t>uniquement</w:t>
-      </w:r>
-      <w:proofErr w:type="spellEnd"/>
-      <w:r>
-        <w:t xml:space="preserve"> à hauteur de 5,00 $ US. </w:t>
-      </w:r>
-      <w:proofErr w:type="spellStart"/>
-      <w:r>
-        <w:t>Vous</w:t>
-      </w:r>
-      <w:proofErr w:type="spellEnd"/>
-      <w:r>
-        <w:t xml:space="preserve"> ne </w:t>
-      </w:r>
-      <w:proofErr w:type="spellStart"/>
-      <w:r>
-        <w:t>pouvez</w:t>
-      </w:r>
-      <w:proofErr w:type="spellEnd"/>
-      <w:r>
-        <w:t xml:space="preserve"> </w:t>
-      </w:r>
-      <w:proofErr w:type="spellStart"/>
-      <w:r>
-        <w:t>prétendre</w:t>
-      </w:r>
-      <w:proofErr w:type="spellEnd"/>
-      <w:r>
-        <w:t xml:space="preserve"> à </w:t>
-      </w:r>
-      <w:proofErr w:type="spellStart"/>
-      <w:r>
-        <w:t>aucune</w:t>
-      </w:r>
-      <w:proofErr w:type="spellEnd"/>
-      <w:r>
-        <w:t xml:space="preserve"> </w:t>
-      </w:r>
-      <w:proofErr w:type="spellStart"/>
-      <w:r>
-        <w:t>indemnisation</w:t>
-      </w:r>
-      <w:proofErr w:type="spellEnd"/>
-      <w:r>
-        <w:t xml:space="preserve"> pour les </w:t>
-      </w:r>
-      <w:proofErr w:type="spellStart"/>
-      <w:r>
-        <w:t>autres</w:t>
-      </w:r>
-      <w:proofErr w:type="spellEnd"/>
-      <w:r>
-        <w:t xml:space="preserve"> </w:t>
-      </w:r>
-      <w:proofErr w:type="spellStart"/>
-      <w:r>
-        <w:t>dommages</w:t>
-      </w:r>
-      <w:proofErr w:type="spellEnd"/>
-      <w:r>
-        <w:t xml:space="preserve">, y </w:t>
-      </w:r>
-      <w:proofErr w:type="spellStart"/>
-      <w:r>
-        <w:t>compris</w:t>
-      </w:r>
-      <w:proofErr w:type="spellEnd"/>
-      <w:r>
-        <w:t xml:space="preserve"> les </w:t>
-      </w:r>
-      <w:proofErr w:type="spellStart"/>
-      <w:r>
-        <w:t>dommages</w:t>
-      </w:r>
-      <w:proofErr w:type="spellEnd"/>
-      <w:r>
-        <w:t xml:space="preserve"> </w:t>
-      </w:r>
-      <w:proofErr w:type="spellStart"/>
-      <w:r>
-        <w:t>spéciaux</w:t>
-      </w:r>
-      <w:proofErr w:type="spellEnd"/>
-      <w:r>
-        <w:t xml:space="preserve">, </w:t>
-      </w:r>
-      <w:proofErr w:type="spellStart"/>
-      <w:r>
-        <w:t>indirects</w:t>
-      </w:r>
-      <w:proofErr w:type="spellEnd"/>
-      <w:r>
-        <w:t xml:space="preserve"> </w:t>
-      </w:r>
-      <w:proofErr w:type="spellStart"/>
-      <w:r>
-        <w:t>ou</w:t>
-      </w:r>
-      <w:proofErr w:type="spellEnd"/>
-      <w:r>
-        <w:t xml:space="preserve"> </w:t>
-      </w:r>
-      <w:proofErr w:type="spellStart"/>
-      <w:r>
-        <w:t>accessoires</w:t>
-      </w:r>
-      <w:proofErr w:type="spellEnd"/>
-      <w:r>
-        <w:t xml:space="preserve"> et </w:t>
-      </w:r>
-      <w:proofErr w:type="spellStart"/>
-      <w:r>
-        <w:t>pertes</w:t>
-      </w:r>
-      <w:proofErr w:type="spellEnd"/>
-      <w:r>
-        <w:t xml:space="preserve"> de </w:t>
-      </w:r>
-      <w:proofErr w:type="spellStart"/>
-      <w:r>
-        <w:t>bénéfices</w:t>
-      </w:r>
-      <w:proofErr w:type="spellEnd"/>
-      <w:r>
-        <w:t>.</w:t>
+        <w:t>LIMITATION DES DOMMAGES-INTÉRÊTS ET EXCLUSION DE RESPONSABILITÉ POUR LES DOMMAGES. Vous pouvez obtenir de Microsoft et de ses fournisseurs une indemnisation en cas de dommages directs uniquement à hauteur de 5,00 $ US. Vous ne pouvez prétendre à aucune indemnisation pour les autres dommages, y compris les dommages spéciaux, indirects ou accessoires et pertes de bénéfices.</w:t>
       </w:r>
     </w:p>
     <w:p>
       <w:pPr>
         <w:pStyle w:val="Body1"/>
       </w:pPr>
-      <w:proofErr w:type="spellStart"/>
-      <w:r>
-        <w:t>Cette</w:t>
-      </w:r>
-      <w:proofErr w:type="spellEnd"/>
-      <w:r>
-        <w:t xml:space="preserve"> limitation </w:t>
-      </w:r>
-      <w:proofErr w:type="spellStart"/>
-      <w:r>
-        <w:t>concerne</w:t>
-      </w:r>
-      <w:proofErr w:type="spellEnd"/>
-      <w:r>
-        <w:t>:</w:t>
+      <w:r>
+        <w:t>Cette limitation concerne:</w:t>
       </w:r>
     </w:p>
     <w:p>
@@ -1331,87 +614,7 @@
       </w:r>
       <w:r>
         <w:tab/>
-        <w:t xml:space="preserve">tout </w:t>
-      </w:r>
-      <w:proofErr w:type="spellStart"/>
-      <w:r>
-        <w:t>ce</w:t>
-      </w:r>
-      <w:proofErr w:type="spellEnd"/>
-      <w:r>
-        <w:t xml:space="preserve"> qui </w:t>
-      </w:r>
-      <w:proofErr w:type="spellStart"/>
-      <w:r>
-        <w:t>est</w:t>
-      </w:r>
-      <w:proofErr w:type="spellEnd"/>
-      <w:r>
-        <w:t xml:space="preserve"> </w:t>
-      </w:r>
-      <w:proofErr w:type="spellStart"/>
-      <w:r>
-        <w:t>relié</w:t>
-      </w:r>
-      <w:proofErr w:type="spellEnd"/>
-      <w:r>
-        <w:t xml:space="preserve"> au </w:t>
-      </w:r>
-      <w:proofErr w:type="spellStart"/>
-      <w:r>
-        <w:t>logiciel</w:t>
-      </w:r>
-      <w:proofErr w:type="spellEnd"/>
-      <w:r>
-        <w:t xml:space="preserve">, aux services </w:t>
-      </w:r>
-      <w:proofErr w:type="spellStart"/>
-      <w:r>
-        <w:t>ou</w:t>
-      </w:r>
-      <w:proofErr w:type="spellEnd"/>
-      <w:r>
-        <w:t xml:space="preserve"> au </w:t>
-      </w:r>
-      <w:proofErr w:type="spellStart"/>
-      <w:r>
-        <w:t>contenu</w:t>
-      </w:r>
-      <w:proofErr w:type="spellEnd"/>
-      <w:r>
-        <w:t xml:space="preserve"> (y </w:t>
-      </w:r>
-      <w:proofErr w:type="spellStart"/>
-      <w:r>
-        <w:t>compris</w:t>
-      </w:r>
-      <w:proofErr w:type="spellEnd"/>
-      <w:r>
-        <w:t xml:space="preserve"> le code) figurant sur des sites Internet tiers </w:t>
-      </w:r>
-      <w:proofErr w:type="spellStart"/>
-      <w:r>
-        <w:t>ou</w:t>
-      </w:r>
-      <w:proofErr w:type="spellEnd"/>
-      <w:r>
-        <w:t xml:space="preserve"> </w:t>
-      </w:r>
-      <w:proofErr w:type="spellStart"/>
-      <w:r>
-        <w:t>dans</w:t>
-      </w:r>
-      <w:proofErr w:type="spellEnd"/>
-      <w:r>
-        <w:t xml:space="preserve"> des </w:t>
-      </w:r>
-      <w:proofErr w:type="spellStart"/>
-      <w:r>
-        <w:t>programmes</w:t>
-      </w:r>
-      <w:proofErr w:type="spellEnd"/>
-      <w:r>
-        <w:t xml:space="preserve"> tiers; et</w:t>
+        <w:t>tout ce qui est relié au logiciel, aux services ou au contenu (y compris le code) figurant sur des sites Internet tiers ou dans des programmes tiers; et</w:t>
       </w:r>
     </w:p>
     <w:p>
@@ -1424,175 +627,7 @@
       </w:r>
       <w:r>
         <w:tab/>
-        <w:t xml:space="preserve">les </w:t>
-      </w:r>
-      <w:proofErr w:type="spellStart"/>
-      <w:r>
-        <w:t>réclamations</w:t>
-      </w:r>
-      <w:proofErr w:type="spellEnd"/>
-      <w:r>
-        <w:t xml:space="preserve"> au </w:t>
-      </w:r>
-      <w:proofErr w:type="spellStart"/>
-      <w:r>
-        <w:t>titre</w:t>
-      </w:r>
-      <w:proofErr w:type="spellEnd"/>
-      <w:r>
-        <w:t xml:space="preserve"> de violation de </w:t>
-      </w:r>
-      <w:proofErr w:type="spellStart"/>
-      <w:r>
-        <w:t>contrat</w:t>
-      </w:r>
-      <w:proofErr w:type="spellEnd"/>
-      <w:r>
-        <w:t xml:space="preserve"> </w:t>
-      </w:r>
-      <w:proofErr w:type="spellStart"/>
-      <w:r>
-        <w:t>ou</w:t>
-      </w:r>
-      <w:proofErr w:type="spellEnd"/>
-      <w:r>
-        <w:t xml:space="preserve"> de </w:t>
-      </w:r>
-      <w:proofErr w:type="spellStart"/>
-      <w:r>
-        <w:t>garantie</w:t>
-      </w:r>
-      <w:proofErr w:type="spellEnd"/>
-      <w:r>
-        <w:t xml:space="preserve">, </w:t>
-      </w:r>
-      <w:proofErr w:type="spellStart"/>
-      <w:r>
-        <w:t>ou</w:t>
-      </w:r>
-      <w:proofErr w:type="spellEnd"/>
-      <w:r>
-        <w:t xml:space="preserve"> au </w:t>
-      </w:r>
-      <w:proofErr w:type="spellStart"/>
-      <w:r>
-        <w:t>titre</w:t>
-      </w:r>
-      <w:proofErr w:type="spellEnd"/>
-      <w:r>
-        <w:t xml:space="preserve"> de </w:t>
-      </w:r>
-      <w:proofErr w:type="spellStart"/>
-      <w:r>
-        <w:t>responsabilité</w:t>
-      </w:r>
-      <w:proofErr w:type="spellEnd"/>
-      <w:r>
-        <w:t xml:space="preserve"> </w:t>
-      </w:r>
-      <w:proofErr w:type="spellStart"/>
-      <w:r>
-        <w:t>stricte</w:t>
-      </w:r>
-      <w:proofErr w:type="spellEnd"/>
-      <w:r>
-        <w:t xml:space="preserve">, de </w:t>
-      </w:r>
-      <w:proofErr w:type="spellStart"/>
-      <w:r>
-        <w:t>négligence</w:t>
-      </w:r>
-      <w:proofErr w:type="spellEnd"/>
-      <w:r>
-        <w:t xml:space="preserve"> </w:t>
-      </w:r>
-      <w:proofErr w:type="spellStart"/>
-      <w:r>
-        <w:t>ou</w:t>
-      </w:r>
-      <w:proofErr w:type="spellEnd"/>
-      <w:r>
-        <w:t xml:space="preserve"> </w:t>
-      </w:r>
-      <w:proofErr w:type="spellStart"/>
-      <w:r>
-        <w:t>d’une</w:t>
-      </w:r>
-      <w:proofErr w:type="spellEnd"/>
-      <w:r>
-        <w:t xml:space="preserve"> </w:t>
-      </w:r>
-      <w:proofErr w:type="spellStart"/>
-      <w:r>
-        <w:t>autre</w:t>
-      </w:r>
-      <w:proofErr w:type="spellEnd"/>
-      <w:r>
-        <w:t xml:space="preserve"> </w:t>
-      </w:r>
-      <w:proofErr w:type="spellStart"/>
-      <w:r>
-        <w:t>faute</w:t>
-      </w:r>
-      <w:proofErr w:type="spellEnd"/>
-      <w:r>
-        <w:t xml:space="preserve"> </w:t>
-      </w:r>
-      <w:proofErr w:type="spellStart"/>
-      <w:r>
-        <w:t>dans</w:t>
-      </w:r>
-      <w:proofErr w:type="spellEnd"/>
-      <w:r>
-        <w:t xml:space="preserve"> la </w:t>
-      </w:r>
-      <w:proofErr w:type="spellStart"/>
-      <w:r>
-        <w:t>limite</w:t>
-      </w:r>
-      <w:proofErr w:type="spellEnd"/>
-      <w:r>
-        <w:t xml:space="preserve"> </w:t>
-      </w:r>
-      <w:proofErr w:type="spellStart"/>
-      <w:r>
-        <w:t>autorisée</w:t>
-      </w:r>
-      <w:proofErr w:type="spellEnd"/>
-      <w:r>
-        <w:t xml:space="preserve"> </w:t>
-      </w:r>
-      <w:proofErr w:type="spellStart"/>
-      <w:r>
-        <w:t>par</w:t>
-      </w:r>
-      <w:proofErr w:type="spellEnd"/>
-      <w:r>
-        <w:t xml:space="preserve"> la </w:t>
-      </w:r>
-      <w:proofErr w:type="spellStart"/>
-      <w:r>
-        <w:t>loi</w:t>
-      </w:r>
-      <w:proofErr w:type="spellEnd"/>
-      <w:r>
-        <w:t xml:space="preserve"> </w:t>
-      </w:r>
-      <w:proofErr w:type="spellStart"/>
-      <w:r>
-        <w:t>en</w:t>
-      </w:r>
-      <w:proofErr w:type="spellEnd"/>
-      <w:r>
-        <w:t xml:space="preserve"> </w:t>
-      </w:r>
-      <w:proofErr w:type="spellStart"/>
-      <w:r>
-        <w:t>vigueur</w:t>
-      </w:r>
-      <w:proofErr w:type="spellEnd"/>
-      <w:r>
-        <w:t>.</w:t>
+        <w:t>les réclamations au titre de violation de contrat ou de garantie, ou au titre de responsabilité stricte, de négligence ou d’une autre faute dans la limite autorisée par la loi en vigueur.</w:t>
       </w:r>
     </w:p>
     <w:p>
@@ -1600,255 +635,7 @@
         <w:pStyle w:val="Body1"/>
       </w:pPr>
       <w:r>
-        <w:t xml:space="preserve">Elle </w:t>
-      </w:r>
-      <w:proofErr w:type="spellStart"/>
-      <w:r>
-        <w:t>s’applique</w:t>
-      </w:r>
-      <w:proofErr w:type="spellEnd"/>
-      <w:r>
-        <w:t xml:space="preserve"> </w:t>
-      </w:r>
-      <w:proofErr w:type="spellStart"/>
-      <w:r>
-        <w:t>également</w:t>
-      </w:r>
-      <w:proofErr w:type="spellEnd"/>
-      <w:r>
-        <w:t xml:space="preserve">, </w:t>
-      </w:r>
-      <w:proofErr w:type="spellStart"/>
-      <w:r>
-        <w:t>même</w:t>
-      </w:r>
-      <w:proofErr w:type="spellEnd"/>
-      <w:r>
-        <w:t xml:space="preserve"> </w:t>
-      </w:r>
-      <w:proofErr w:type="spellStart"/>
-      <w:r>
-        <w:t>si</w:t>
-      </w:r>
-      <w:proofErr w:type="spellEnd"/>
-      <w:r>
-        <w:t xml:space="preserve"> Microsoft </w:t>
-      </w:r>
-      <w:proofErr w:type="spellStart"/>
-      <w:r>
-        <w:t>connaissait</w:t>
-      </w:r>
-      <w:proofErr w:type="spellEnd"/>
-      <w:r>
-        <w:t xml:space="preserve"> </w:t>
-      </w:r>
-      <w:proofErr w:type="spellStart"/>
-      <w:r>
-        <w:t>ou</w:t>
-      </w:r>
-      <w:proofErr w:type="spellEnd"/>
-      <w:r>
-        <w:t xml:space="preserve"> </w:t>
-      </w:r>
-      <w:proofErr w:type="spellStart"/>
-      <w:r>
-        <w:t>devrait</w:t>
-      </w:r>
-      <w:proofErr w:type="spellEnd"/>
-      <w:r>
-        <w:t xml:space="preserve"> </w:t>
-      </w:r>
-      <w:proofErr w:type="spellStart"/>
-      <w:r>
-        <w:t>connaître</w:t>
-      </w:r>
-      <w:proofErr w:type="spellEnd"/>
-      <w:r>
-        <w:t xml:space="preserve"> </w:t>
-      </w:r>
-      <w:proofErr w:type="spellStart"/>
-      <w:r>
-        <w:t>l’éventualité</w:t>
-      </w:r>
-      <w:proofErr w:type="spellEnd"/>
-      <w:r>
-        <w:t xml:space="preserve"> d’un </w:t>
-      </w:r>
-      <w:proofErr w:type="spellStart"/>
-      <w:r>
-        <w:t>tel</w:t>
-      </w:r>
-      <w:proofErr w:type="spellEnd"/>
-      <w:r>
-        <w:t xml:space="preserve"> </w:t>
-      </w:r>
-      <w:proofErr w:type="spellStart"/>
-      <w:r>
-        <w:t>dommage</w:t>
-      </w:r>
-      <w:proofErr w:type="spellEnd"/>
-      <w:r>
-        <w:t xml:space="preserve">. Si </w:t>
-      </w:r>
-      <w:proofErr w:type="spellStart"/>
-      <w:r>
-        <w:t>votre</w:t>
-      </w:r>
-      <w:proofErr w:type="spellEnd"/>
-      <w:r>
-        <w:t xml:space="preserve"> pays </w:t>
-      </w:r>
-      <w:proofErr w:type="spellStart"/>
-      <w:r>
-        <w:t>n’autorise</w:t>
-      </w:r>
-      <w:proofErr w:type="spellEnd"/>
-      <w:r>
-        <w:t xml:space="preserve"> pas </w:t>
-      </w:r>
-      <w:proofErr w:type="spellStart"/>
-      <w:r>
-        <w:t>l’exclusion</w:t>
-      </w:r>
-      <w:proofErr w:type="spellEnd"/>
-      <w:r>
-        <w:t xml:space="preserve"> </w:t>
-      </w:r>
-      <w:proofErr w:type="spellStart"/>
-      <w:r>
-        <w:t>ou</w:t>
-      </w:r>
-      <w:proofErr w:type="spellEnd"/>
-      <w:r>
-        <w:t xml:space="preserve"> la limitation de </w:t>
-      </w:r>
-      <w:proofErr w:type="spellStart"/>
-      <w:r>
-        <w:t>responsabilité</w:t>
-      </w:r>
-      <w:proofErr w:type="spellEnd"/>
-      <w:r>
-        <w:t xml:space="preserve"> pour les </w:t>
-      </w:r>
-      <w:proofErr w:type="spellStart"/>
-      <w:r>
-        <w:t>dommages</w:t>
-      </w:r>
-      <w:proofErr w:type="spellEnd"/>
-      <w:r>
-        <w:t xml:space="preserve"> </w:t>
-      </w:r>
-      <w:proofErr w:type="spellStart"/>
-      <w:r>
-        <w:t>indirects</w:t>
-      </w:r>
-      <w:proofErr w:type="spellEnd"/>
-      <w:r>
-        <w:t xml:space="preserve">, </w:t>
-      </w:r>
-      <w:proofErr w:type="spellStart"/>
-      <w:r>
-        <w:t>accessoires</w:t>
-      </w:r>
-      <w:proofErr w:type="spellEnd"/>
-      <w:r>
-        <w:t xml:space="preserve"> </w:t>
-      </w:r>
-      <w:proofErr w:type="spellStart"/>
-      <w:r>
-        <w:t>ou</w:t>
-      </w:r>
-      <w:proofErr w:type="spellEnd"/>
-      <w:r>
-        <w:t xml:space="preserve"> de </w:t>
-      </w:r>
-      <w:proofErr w:type="spellStart"/>
-      <w:r>
-        <w:t>quelque</w:t>
-      </w:r>
-      <w:proofErr w:type="spellEnd"/>
-      <w:r>
-        <w:t xml:space="preserve"> nature que </w:t>
-      </w:r>
-      <w:proofErr w:type="spellStart"/>
-      <w:r>
-        <w:t>ce</w:t>
-      </w:r>
-      <w:proofErr w:type="spellEnd"/>
-      <w:r>
-        <w:t xml:space="preserve"> </w:t>
-      </w:r>
-      <w:proofErr w:type="spellStart"/>
-      <w:r>
-        <w:t>soit</w:t>
-      </w:r>
-      <w:proofErr w:type="spellEnd"/>
-      <w:r>
-        <w:t xml:space="preserve">, </w:t>
-      </w:r>
-      <w:proofErr w:type="spellStart"/>
-      <w:r>
-        <w:t>il</w:t>
-      </w:r>
-      <w:proofErr w:type="spellEnd"/>
-      <w:r>
-        <w:t xml:space="preserve"> se </w:t>
-      </w:r>
-      <w:proofErr w:type="spellStart"/>
-      <w:r>
-        <w:t>peut</w:t>
-      </w:r>
-      <w:proofErr w:type="spellEnd"/>
-      <w:r>
-        <w:t xml:space="preserve"> que la limitation </w:t>
-      </w:r>
-      <w:proofErr w:type="spellStart"/>
-      <w:r>
-        <w:t>ou</w:t>
-      </w:r>
-      <w:proofErr w:type="spellEnd"/>
-      <w:r>
-        <w:t xml:space="preserve"> </w:t>
-      </w:r>
-      <w:proofErr w:type="spellStart"/>
-      <w:r>
-        <w:t>l’exclusion</w:t>
-      </w:r>
-      <w:proofErr w:type="spellEnd"/>
-      <w:r>
-        <w:t xml:space="preserve"> ci-</w:t>
-      </w:r>
-      <w:proofErr w:type="spellStart"/>
-      <w:r>
-        <w:t>dessus</w:t>
-      </w:r>
-      <w:proofErr w:type="spellEnd"/>
-      <w:r>
-        <w:t xml:space="preserve"> ne </w:t>
-      </w:r>
-      <w:proofErr w:type="spellStart"/>
-      <w:r>
-        <w:t>s’appliquera</w:t>
-      </w:r>
-      <w:proofErr w:type="spellEnd"/>
-      <w:r>
-        <w:t xml:space="preserve"> pas à </w:t>
-      </w:r>
-      <w:proofErr w:type="spellStart"/>
-      <w:r>
-        <w:t>votre</w:t>
-      </w:r>
-      <w:proofErr w:type="spellEnd"/>
-      <w:r>
-        <w:t xml:space="preserve"> </w:t>
-      </w:r>
-      <w:proofErr w:type="spellStart"/>
-      <w:r>
-        <w:t>égard</w:t>
-      </w:r>
-      <w:proofErr w:type="spellEnd"/>
-      <w:r>
-        <w:t>.</w:t>
+        <w:t>Elle s’applique également, même si Microsoft connaissait ou devrait connaître l’éventualité d’un tel dommage. Si votre pays n’autorise pas l’exclusion ou la limitation de responsabilité pour les dommages indirects, accessoires ou de quelque nature que ce soit, il se peut que la limitation ou l’exclusion ci-dessus ne s’appliquera pas à votre égard.</w:t>
       </w:r>
     </w:p>
     <w:p>
@@ -1856,183 +643,7 @@
         <w:pStyle w:val="Body1"/>
       </w:pPr>
       <w:r>
-        <w:t xml:space="preserve">EFFET JURIDIQUE. Le </w:t>
-      </w:r>
-      <w:proofErr w:type="spellStart"/>
-      <w:r>
-        <w:t>présent</w:t>
-      </w:r>
-      <w:proofErr w:type="spellEnd"/>
-      <w:r>
-        <w:t xml:space="preserve"> </w:t>
-      </w:r>
-      <w:proofErr w:type="spellStart"/>
-      <w:r>
-        <w:t>contrat</w:t>
-      </w:r>
-      <w:proofErr w:type="spellEnd"/>
-      <w:r>
-        <w:t xml:space="preserve"> </w:t>
-      </w:r>
-      <w:proofErr w:type="spellStart"/>
-      <w:r>
-        <w:t>décrit</w:t>
-      </w:r>
-      <w:proofErr w:type="spellEnd"/>
-      <w:r>
-        <w:t xml:space="preserve"> </w:t>
-      </w:r>
-      <w:proofErr w:type="spellStart"/>
-      <w:r>
-        <w:t>certains</w:t>
-      </w:r>
-      <w:proofErr w:type="spellEnd"/>
-      <w:r>
-        <w:t xml:space="preserve"> droits </w:t>
-      </w:r>
-      <w:proofErr w:type="spellStart"/>
-      <w:r>
-        <w:t>juridiques</w:t>
-      </w:r>
-      <w:proofErr w:type="spellEnd"/>
-      <w:r>
-        <w:t xml:space="preserve">. </w:t>
-      </w:r>
-      <w:proofErr w:type="spellStart"/>
-      <w:r>
-        <w:t>Vous</w:t>
-      </w:r>
-      <w:proofErr w:type="spellEnd"/>
-      <w:r>
-        <w:t xml:space="preserve"> </w:t>
-      </w:r>
-      <w:proofErr w:type="spellStart"/>
-      <w:r>
-        <w:t>pourriez</w:t>
-      </w:r>
-      <w:proofErr w:type="spellEnd"/>
-      <w:r>
-        <w:t xml:space="preserve"> </w:t>
-      </w:r>
-      <w:proofErr w:type="spellStart"/>
-      <w:r>
-        <w:t>avoir</w:t>
-      </w:r>
-      <w:proofErr w:type="spellEnd"/>
-      <w:r>
-        <w:t xml:space="preserve"> </w:t>
-      </w:r>
-      <w:proofErr w:type="spellStart"/>
-      <w:r>
-        <w:t>d’autres</w:t>
-      </w:r>
-      <w:proofErr w:type="spellEnd"/>
-      <w:r>
-        <w:t xml:space="preserve"> droits </w:t>
-      </w:r>
-      <w:proofErr w:type="spellStart"/>
-      <w:r>
-        <w:t>prévus</w:t>
-      </w:r>
-      <w:proofErr w:type="spellEnd"/>
-      <w:r>
-        <w:t xml:space="preserve"> par les </w:t>
-      </w:r>
-      <w:proofErr w:type="spellStart"/>
-      <w:r>
-        <w:t>lois</w:t>
-      </w:r>
-      <w:proofErr w:type="spellEnd"/>
-      <w:r>
-        <w:t xml:space="preserve"> de </w:t>
-      </w:r>
-      <w:proofErr w:type="spellStart"/>
-      <w:r>
-        <w:t>votre</w:t>
-      </w:r>
-      <w:proofErr w:type="spellEnd"/>
-      <w:r>
-        <w:t xml:space="preserve"> pays. Le </w:t>
-      </w:r>
-      <w:proofErr w:type="spellStart"/>
-      <w:r>
-        <w:t>présent</w:t>
-      </w:r>
-      <w:proofErr w:type="spellEnd"/>
-      <w:r>
-        <w:t xml:space="preserve"> </w:t>
-      </w:r>
-      <w:proofErr w:type="spellStart"/>
-      <w:r>
-        <w:t>contrat</w:t>
-      </w:r>
-      <w:proofErr w:type="spellEnd"/>
-      <w:r>
-        <w:t xml:space="preserve"> ne </w:t>
-      </w:r>
-      <w:proofErr w:type="spellStart"/>
-      <w:r>
-        <w:t>modifie</w:t>
-      </w:r>
-      <w:proofErr w:type="spellEnd"/>
-      <w:r>
-        <w:t xml:space="preserve"> pas les droits que </w:t>
-      </w:r>
-      <w:proofErr w:type="spellStart"/>
-      <w:r>
-        <w:t>vous</w:t>
-      </w:r>
-      <w:proofErr w:type="spellEnd"/>
-      <w:r>
-        <w:t xml:space="preserve"> </w:t>
-      </w:r>
-      <w:proofErr w:type="spellStart"/>
-      <w:r>
-        <w:t>confèrent</w:t>
-      </w:r>
-      <w:proofErr w:type="spellEnd"/>
-      <w:r>
-        <w:t xml:space="preserve"> les </w:t>
-      </w:r>
-      <w:proofErr w:type="spellStart"/>
-      <w:r>
-        <w:t>lois</w:t>
-      </w:r>
-      <w:proofErr w:type="spellEnd"/>
-      <w:r>
-        <w:t xml:space="preserve"> de </w:t>
-      </w:r>
-      <w:proofErr w:type="spellStart"/>
-      <w:r>
-        <w:t>votre</w:t>
-      </w:r>
-      <w:proofErr w:type="spellEnd"/>
-      <w:r>
-        <w:t xml:space="preserve"> pays </w:t>
-      </w:r>
-      <w:proofErr w:type="spellStart"/>
-      <w:r>
-        <w:t>si</w:t>
-      </w:r>
-      <w:proofErr w:type="spellEnd"/>
-      <w:r>
-        <w:t xml:space="preserve"> </w:t>
-      </w:r>
-      <w:proofErr w:type="spellStart"/>
-      <w:r>
-        <w:t>celles</w:t>
-      </w:r>
-      <w:proofErr w:type="spellEnd"/>
-      <w:r>
-        <w:t xml:space="preserve">-ci ne le </w:t>
-      </w:r>
-      <w:proofErr w:type="spellStart"/>
-      <w:r>
-        <w:t>permettent</w:t>
-      </w:r>
-      <w:proofErr w:type="spellEnd"/>
-      <w:r>
-        <w:t xml:space="preserve"> pas.</w:t>
+        <w:t>EFFET JURIDIQUE. Le présent contrat décrit certains droits juridiques. Vous pourriez avoir d’autres droits prévus par les lois de votre pays. Le présent contrat ne modifie pas les droits que vous confèrent les lois de votre pays si celles-ci ne le permettent pas.</w:t>
       </w:r>
     </w:p>
     <w:p>
@@ -2107,14 +718,12 @@
           <w:b w:val="0"/>
         </w:rPr>
       </w:pPr>
-      <w:proofErr w:type="spellStart"/>
       <w:r>
         <w:rPr>
           <w:b w:val="0"/>
         </w:rPr>
         <w:t>OctoKit</w:t>
       </w:r>
-      <w:proofErr w:type="spellEnd"/>
     </w:p>
     <w:p>
       <w:pPr>
@@ -2618,7 +1227,6 @@
           <w:sz w:val="20"/>
           <w:szCs w:val="20"/>
         </w:rPr>
-        <w:lastRenderedPageBreak/>
         <w:t>IMPLIED, INCLUDING BUT NOT LIMITED TO THE WARRANTIES OF MERCHANTABILITY, FITNESS</w:t>
       </w:r>
     </w:p>
@@ -2657,27 +1265,7 @@
           <w:sz w:val="20"/>
           <w:szCs w:val="20"/>
         </w:rPr>
-        <w:t xml:space="preserve">FOR A </w:t>
-      </w:r>
-      <w:proofErr w:type="gramStart"/>
-      <w:r>
-        <w:rPr>
-          <w:rFonts w:ascii="Courier New" w:eastAsia="Times New Roman" w:hAnsi="Courier New" w:cs="Courier New"/>
-          <w:b w:val="0"/>
-          <w:sz w:val="20"/>
-          <w:szCs w:val="20"/>
-        </w:rPr>
-        <w:t>PARTICULAR PURPOSE</w:t>
-      </w:r>
-      <w:proofErr w:type="gramEnd"/>
-      <w:r>
-        <w:rPr>
-          <w:rFonts w:ascii="Courier New" w:eastAsia="Times New Roman" w:hAnsi="Courier New" w:cs="Courier New"/>
-          <w:b w:val="0"/>
-          <w:sz w:val="20"/>
-          <w:szCs w:val="20"/>
-        </w:rPr>
-        <w:t xml:space="preserve"> AND NONINFRINGEMENT. IN NO EVENT SHALL THE AUTHORS OR </w:t>
+        <w:t xml:space="preserve">FOR A PARTICULAR PURPOSE AND NONINFRINGEMENT. IN NO EVENT SHALL THE AUTHORS OR </w:t>
       </w:r>
     </w:p>
     <w:p>
@@ -2801,7 +1389,7 @@
 </file>
 
 <file path=word/endnotes.xml><?xml version="1.0" encoding="utf-8"?>
-<w:endnotes xmlns:wpc="http://schemas.microsoft.com/office/word/2010/wordprocessingCanvas" xmlns:cx="http://schemas.microsoft.com/office/drawing/2014/chartex" xmlns:cx1="http://schemas.microsoft.com/office/drawing/2015/9/8/chartex" xmlns:cx2="http://schemas.microsoft.com/office/drawing/2015/10/21/chartex" xmlns:cx3="http://schemas.microsoft.com/office/drawing/2016/5/9/chartex" xmlns:cx4="http://schemas.microsoft.com/office/drawing/2016/5/10/chartex" xmlns:cx5="http://schemas.microsoft.com/office/drawing/2016/5/11/chartex" xmlns:cx6="http://schemas.microsoft.com/office/drawing/2016/5/12/chartex" xmlns:cx7="http://schemas.microsoft.com/office/drawing/2016/5/13/chartex" xmlns:cx8="http://schemas.microsoft.com/office/drawing/2016/5/14/chartex" xmlns:mc="http://schemas.openxmlformats.org/markup-compatibility/2006" xmlns:aink="http://schemas.microsoft.com/office/drawing/2016/ink" xmlns:am3d="http://schemas.microsoft.com/office/drawing/2017/model3d" xmlns:o="urn:schemas-microsoft-com:office:office" xmlns:r="http://schemas.openxmlformats.org/officeDocument/2006/relationships" xmlns:m="http://schemas.openxmlformats.org/officeDocument/2006/math" xmlns:v="urn:schemas-microsoft-com:vml" xmlns:wp14="http://schemas.microsoft.com/office/word/2010/wordprocessingDrawing" xmlns:wp="http://schemas.openxmlformats.org/drawingml/2006/wordprocessingDrawing" xmlns:w10="urn:schemas-microsoft-com:office:word" xmlns:w="http://schemas.openxmlformats.org/wordprocessingml/2006/main" xmlns:w14="http://schemas.microsoft.com/office/word/2010/wordml" xmlns:w15="http://schemas.microsoft.com/office/word/2012/wordml" xmlns:w16se="http://schemas.microsoft.com/office/word/2015/wordml/symex" xmlns:wpg="http://schemas.microsoft.com/office/word/2010/wordprocessingGroup" xmlns:wpi="http://schemas.microsoft.com/office/word/2010/wordprocessingInk" xmlns:wne="http://schemas.microsoft.com/office/word/2006/wordml" xmlns:wps="http://schemas.microsoft.com/office/word/2010/wordprocessingShape" mc:Ignorable="w14 w15 w16se wp14">
+<w:endnotes xmlns:wpc="http://schemas.microsoft.com/office/word/2010/wordprocessingCanvas" xmlns:cx="http://schemas.microsoft.com/office/drawing/2014/chartex" xmlns:cx1="http://schemas.microsoft.com/office/drawing/2015/9/8/chartex" xmlns:cx2="http://schemas.microsoft.com/office/drawing/2015/10/21/chartex" xmlns:cx3="http://schemas.microsoft.com/office/drawing/2016/5/9/chartex" xmlns:cx4="http://schemas.microsoft.com/office/drawing/2016/5/10/chartex" xmlns:cx5="http://schemas.microsoft.com/office/drawing/2016/5/11/chartex" xmlns:mc="http://schemas.openxmlformats.org/markup-compatibility/2006" xmlns:o="urn:schemas-microsoft-com:office:office" xmlns:r="http://schemas.openxmlformats.org/officeDocument/2006/relationships" xmlns:m="http://schemas.openxmlformats.org/officeDocument/2006/math" xmlns:v="urn:schemas-microsoft-com:vml" xmlns:wp14="http://schemas.microsoft.com/office/word/2010/wordprocessingDrawing" xmlns:wp="http://schemas.openxmlformats.org/drawingml/2006/wordprocessingDrawing" xmlns:w10="urn:schemas-microsoft-com:office:word" xmlns:w="http://schemas.openxmlformats.org/wordprocessingml/2006/main" xmlns:w14="http://schemas.microsoft.com/office/word/2010/wordml" xmlns:w15="http://schemas.microsoft.com/office/word/2012/wordml" xmlns:w16se="http://schemas.microsoft.com/office/word/2015/wordml/symex" xmlns:wpg="http://schemas.microsoft.com/office/word/2010/wordprocessingGroup" xmlns:wpi="http://schemas.microsoft.com/office/word/2010/wordprocessingInk" xmlns:wne="http://schemas.microsoft.com/office/word/2006/wordml" xmlns:wps="http://schemas.microsoft.com/office/word/2010/wordprocessingShape" mc:Ignorable="w14 w15 w16se wp14">
   <w:endnote w:type="separator" w:id="-1">
     <w:p>
       <w:r>
@@ -2827,7 +1415,7 @@
 </file>
 
 <file path=word/footer1.xml><?xml version="1.0" encoding="utf-8"?>
-<w:ftr xmlns:wpc="http://schemas.microsoft.com/office/word/2010/wordprocessingCanvas" xmlns:cx="http://schemas.microsoft.com/office/drawing/2014/chartex" xmlns:cx1="http://schemas.microsoft.com/office/drawing/2015/9/8/chartex" xmlns:cx2="http://schemas.microsoft.com/office/drawing/2015/10/21/chartex" xmlns:cx3="http://schemas.microsoft.com/office/drawing/2016/5/9/chartex" xmlns:cx4="http://schemas.microsoft.com/office/drawing/2016/5/10/chartex" xmlns:cx5="http://schemas.microsoft.com/office/drawing/2016/5/11/chartex" xmlns:cx6="http://schemas.microsoft.com/office/drawing/2016/5/12/chartex" xmlns:cx7="http://schemas.microsoft.com/office/drawing/2016/5/13/chartex" xmlns:cx8="http://schemas.microsoft.com/office/drawing/2016/5/14/chartex" xmlns:mc="http://schemas.openxmlformats.org/markup-compatibility/2006" xmlns:aink="http://schemas.microsoft.com/office/drawing/2016/ink" xmlns:am3d="http://schemas.microsoft.com/office/drawing/2017/model3d" xmlns:o="urn:schemas-microsoft-com:office:office" xmlns:r="http://schemas.openxmlformats.org/officeDocument/2006/relationships" xmlns:m="http://schemas.openxmlformats.org/officeDocument/2006/math" xmlns:v="urn:schemas-microsoft-com:vml" xmlns:wp14="http://schemas.microsoft.com/office/word/2010/wordprocessingDrawing" xmlns:wp="http://schemas.openxmlformats.org/drawingml/2006/wordprocessingDrawing" xmlns:w10="urn:schemas-microsoft-com:office:word" xmlns:w="http://schemas.openxmlformats.org/wordprocessingml/2006/main" xmlns:w14="http://schemas.microsoft.com/office/word/2010/wordml" xmlns:w15="http://schemas.microsoft.com/office/word/2012/wordml" xmlns:w16se="http://schemas.microsoft.com/office/word/2015/wordml/symex" xmlns:wpg="http://schemas.microsoft.com/office/word/2010/wordprocessingGroup" xmlns:wpi="http://schemas.microsoft.com/office/word/2010/wordprocessingInk" xmlns:wne="http://schemas.microsoft.com/office/word/2006/wordml" xmlns:wps="http://schemas.microsoft.com/office/word/2010/wordprocessingShape" mc:Ignorable="w14 w15 w16se wp14">
+<w:ftr xmlns:wpc="http://schemas.microsoft.com/office/word/2010/wordprocessingCanvas" xmlns:cx="http://schemas.microsoft.com/office/drawing/2014/chartex" xmlns:cx1="http://schemas.microsoft.com/office/drawing/2015/9/8/chartex" xmlns:cx2="http://schemas.microsoft.com/office/drawing/2015/10/21/chartex" xmlns:cx3="http://schemas.microsoft.com/office/drawing/2016/5/9/chartex" xmlns:cx4="http://schemas.microsoft.com/office/drawing/2016/5/10/chartex" xmlns:cx5="http://schemas.microsoft.com/office/drawing/2016/5/11/chartex" xmlns:mc="http://schemas.openxmlformats.org/markup-compatibility/2006" xmlns:o="urn:schemas-microsoft-com:office:office" xmlns:r="http://schemas.openxmlformats.org/officeDocument/2006/relationships" xmlns:m="http://schemas.openxmlformats.org/officeDocument/2006/math" xmlns:v="urn:schemas-microsoft-com:vml" xmlns:wp14="http://schemas.microsoft.com/office/word/2010/wordprocessingDrawing" xmlns:wp="http://schemas.openxmlformats.org/drawingml/2006/wordprocessingDrawing" xmlns:w10="urn:schemas-microsoft-com:office:word" xmlns:w="http://schemas.openxmlformats.org/wordprocessingml/2006/main" xmlns:w14="http://schemas.microsoft.com/office/word/2010/wordml" xmlns:w15="http://schemas.microsoft.com/office/word/2012/wordml" xmlns:w16se="http://schemas.microsoft.com/office/word/2015/wordml/symex" xmlns:wpg="http://schemas.microsoft.com/office/word/2010/wordprocessingGroup" xmlns:wpi="http://schemas.microsoft.com/office/word/2010/wordprocessingInk" xmlns:wne="http://schemas.microsoft.com/office/word/2006/wordml" xmlns:wps="http://schemas.microsoft.com/office/word/2010/wordprocessingShape" mc:Ignorable="w14 w15 w16se wp14">
   <w:p>
     <w:pPr>
       <w:pStyle w:val="Footer"/>
@@ -2843,7 +1431,7 @@
 </file>
 
 <file path=word/footer2.xml><?xml version="1.0" encoding="utf-8"?>
-<w:ftr xmlns:wpc="http://schemas.microsoft.com/office/word/2010/wordprocessingCanvas" xmlns:cx="http://schemas.microsoft.com/office/drawing/2014/chartex" xmlns:cx1="http://schemas.microsoft.com/office/drawing/2015/9/8/chartex" xmlns:cx2="http://schemas.microsoft.com/office/drawing/2015/10/21/chartex" xmlns:cx3="http://schemas.microsoft.com/office/drawing/2016/5/9/chartex" xmlns:cx4="http://schemas.microsoft.com/office/drawing/2016/5/10/chartex" xmlns:cx5="http://schemas.microsoft.com/office/drawing/2016/5/11/chartex" xmlns:cx6="http://schemas.microsoft.com/office/drawing/2016/5/12/chartex" xmlns:cx7="http://schemas.microsoft.com/office/drawing/2016/5/13/chartex" xmlns:cx8="http://schemas.microsoft.com/office/drawing/2016/5/14/chartex" xmlns:mc="http://schemas.openxmlformats.org/markup-compatibility/2006" xmlns:aink="http://schemas.microsoft.com/office/drawing/2016/ink" xmlns:am3d="http://schemas.microsoft.com/office/drawing/2017/model3d" xmlns:o="urn:schemas-microsoft-com:office:office" xmlns:r="http://schemas.openxmlformats.org/officeDocument/2006/relationships" xmlns:m="http://schemas.openxmlformats.org/officeDocument/2006/math" xmlns:v="urn:schemas-microsoft-com:vml" xmlns:wp14="http://schemas.microsoft.com/office/word/2010/wordprocessingDrawing" xmlns:wp="http://schemas.openxmlformats.org/drawingml/2006/wordprocessingDrawing" xmlns:w10="urn:schemas-microsoft-com:office:word" xmlns:w="http://schemas.openxmlformats.org/wordprocessingml/2006/main" xmlns:w14="http://schemas.microsoft.com/office/word/2010/wordml" xmlns:w15="http://schemas.microsoft.com/office/word/2012/wordml" xmlns:w16se="http://schemas.microsoft.com/office/word/2015/wordml/symex" xmlns:wpg="http://schemas.microsoft.com/office/word/2010/wordprocessingGroup" xmlns:wpi="http://schemas.microsoft.com/office/word/2010/wordprocessingInk" xmlns:wne="http://schemas.microsoft.com/office/word/2006/wordml" xmlns:wps="http://schemas.microsoft.com/office/word/2010/wordprocessingShape" mc:Ignorable="w14 w15 w16se wp14">
+<w:ftr xmlns:wpc="http://schemas.microsoft.com/office/word/2010/wordprocessingCanvas" xmlns:cx="http://schemas.microsoft.com/office/drawing/2014/chartex" xmlns:cx1="http://schemas.microsoft.com/office/drawing/2015/9/8/chartex" xmlns:cx2="http://schemas.microsoft.com/office/drawing/2015/10/21/chartex" xmlns:cx3="http://schemas.microsoft.com/office/drawing/2016/5/9/chartex" xmlns:cx4="http://schemas.microsoft.com/office/drawing/2016/5/10/chartex" xmlns:cx5="http://schemas.microsoft.com/office/drawing/2016/5/11/chartex" xmlns:mc="http://schemas.openxmlformats.org/markup-compatibility/2006" xmlns:o="urn:schemas-microsoft-com:office:office" xmlns:r="http://schemas.openxmlformats.org/officeDocument/2006/relationships" xmlns:m="http://schemas.openxmlformats.org/officeDocument/2006/math" xmlns:v="urn:schemas-microsoft-com:vml" xmlns:wp14="http://schemas.microsoft.com/office/word/2010/wordprocessingDrawing" xmlns:wp="http://schemas.openxmlformats.org/drawingml/2006/wordprocessingDrawing" xmlns:w10="urn:schemas-microsoft-com:office:word" xmlns:w="http://schemas.openxmlformats.org/wordprocessingml/2006/main" xmlns:w14="http://schemas.microsoft.com/office/word/2010/wordml" xmlns:w15="http://schemas.microsoft.com/office/word/2012/wordml" xmlns:w16se="http://schemas.microsoft.com/office/word/2015/wordml/symex" xmlns:wpg="http://schemas.microsoft.com/office/word/2010/wordprocessingGroup" xmlns:wpi="http://schemas.microsoft.com/office/word/2010/wordprocessingInk" xmlns:wne="http://schemas.microsoft.com/office/word/2006/wordml" xmlns:wps="http://schemas.microsoft.com/office/word/2010/wordprocessingShape" mc:Ignorable="w14 w15 w16se wp14">
   <w:p>
     <w:pPr>
       <w:pStyle w:val="Footer"/>
@@ -2853,7 +1441,7 @@
 </file>
 
 <file path=word/footer3.xml><?xml version="1.0" encoding="utf-8"?>
-<w:ftr xmlns:wpc="http://schemas.microsoft.com/office/word/2010/wordprocessingCanvas" xmlns:cx="http://schemas.microsoft.com/office/drawing/2014/chartex" xmlns:cx1="http://schemas.microsoft.com/office/drawing/2015/9/8/chartex" xmlns:cx2="http://schemas.microsoft.com/office/drawing/2015/10/21/chartex" xmlns:cx3="http://schemas.microsoft.com/office/drawing/2016/5/9/chartex" xmlns:cx4="http://schemas.microsoft.com/office/drawing/2016/5/10/chartex" xmlns:cx5="http://schemas.microsoft.com/office/drawing/2016/5/11/chartex" xmlns:cx6="http://schemas.microsoft.com/office/drawing/2016/5/12/chartex" xmlns:cx7="http://schemas.microsoft.com/office/drawing/2016/5/13/chartex" xmlns:cx8="http://schemas.microsoft.com/office/drawing/2016/5/14/chartex" xmlns:mc="http://schemas.openxmlformats.org/markup-compatibility/2006" xmlns:aink="http://schemas.microsoft.com/office/drawing/2016/ink" xmlns:am3d="http://schemas.microsoft.com/office/drawing/2017/model3d" xmlns:o="urn:schemas-microsoft-com:office:office" xmlns:r="http://schemas.openxmlformats.org/officeDocument/2006/relationships" xmlns:m="http://schemas.openxmlformats.org/officeDocument/2006/math" xmlns:v="urn:schemas-microsoft-com:vml" xmlns:wp14="http://schemas.microsoft.com/office/word/2010/wordprocessingDrawing" xmlns:wp="http://schemas.openxmlformats.org/drawingml/2006/wordprocessingDrawing" xmlns:w10="urn:schemas-microsoft-com:office:word" xmlns:w="http://schemas.openxmlformats.org/wordprocessingml/2006/main" xmlns:w14="http://schemas.microsoft.com/office/word/2010/wordml" xmlns:w15="http://schemas.microsoft.com/office/word/2012/wordml" xmlns:w16se="http://schemas.microsoft.com/office/word/2015/wordml/symex" xmlns:wpg="http://schemas.microsoft.com/office/word/2010/wordprocessingGroup" xmlns:wpi="http://schemas.microsoft.com/office/word/2010/wordprocessingInk" xmlns:wne="http://schemas.microsoft.com/office/word/2006/wordml" xmlns:wps="http://schemas.microsoft.com/office/word/2010/wordprocessingShape" mc:Ignorable="w14 w15 w16se wp14">
+<w:ftr xmlns:wpc="http://schemas.microsoft.com/office/word/2010/wordprocessingCanvas" xmlns:cx="http://schemas.microsoft.com/office/drawing/2014/chartex" xmlns:cx1="http://schemas.microsoft.com/office/drawing/2015/9/8/chartex" xmlns:cx2="http://schemas.microsoft.com/office/drawing/2015/10/21/chartex" xmlns:cx3="http://schemas.microsoft.com/office/drawing/2016/5/9/chartex" xmlns:cx4="http://schemas.microsoft.com/office/drawing/2016/5/10/chartex" xmlns:cx5="http://schemas.microsoft.com/office/drawing/2016/5/11/chartex" xmlns:mc="http://schemas.openxmlformats.org/markup-compatibility/2006" xmlns:o="urn:schemas-microsoft-com:office:office" xmlns:r="http://schemas.openxmlformats.org/officeDocument/2006/relationships" xmlns:m="http://schemas.openxmlformats.org/officeDocument/2006/math" xmlns:v="urn:schemas-microsoft-com:vml" xmlns:wp14="http://schemas.microsoft.com/office/word/2010/wordprocessingDrawing" xmlns:wp="http://schemas.openxmlformats.org/drawingml/2006/wordprocessingDrawing" xmlns:w10="urn:schemas-microsoft-com:office:word" xmlns:w="http://schemas.openxmlformats.org/wordprocessingml/2006/main" xmlns:w14="http://schemas.microsoft.com/office/word/2010/wordml" xmlns:w15="http://schemas.microsoft.com/office/word/2012/wordml" xmlns:w16se="http://schemas.microsoft.com/office/word/2015/wordml/symex" xmlns:wpg="http://schemas.microsoft.com/office/word/2010/wordprocessingGroup" xmlns:wpi="http://schemas.microsoft.com/office/word/2010/wordprocessingInk" xmlns:wne="http://schemas.microsoft.com/office/word/2006/wordml" xmlns:wps="http://schemas.microsoft.com/office/word/2010/wordprocessingShape" mc:Ignorable="w14 w15 w16se wp14">
   <w:p>
     <w:pPr>
       <w:pStyle w:val="Footer"/>
@@ -2869,7 +1457,7 @@
 </file>
 
 <file path=word/footnotes.xml><?xml version="1.0" encoding="utf-8"?>
-<w:footnotes xmlns:wpc="http://schemas.microsoft.com/office/word/2010/wordprocessingCanvas" xmlns:cx="http://schemas.microsoft.com/office/drawing/2014/chartex" xmlns:cx1="http://schemas.microsoft.com/office/drawing/2015/9/8/chartex" xmlns:cx2="http://schemas.microsoft.com/office/drawing/2015/10/21/chartex" xmlns:cx3="http://schemas.microsoft.com/office/drawing/2016/5/9/chartex" xmlns:cx4="http://schemas.microsoft.com/office/drawing/2016/5/10/chartex" xmlns:cx5="http://schemas.microsoft.com/office/drawing/2016/5/11/chartex" xmlns:cx6="http://schemas.microsoft.com/office/drawing/2016/5/12/chartex" xmlns:cx7="http://schemas.microsoft.com/office/drawing/2016/5/13/chartex" xmlns:cx8="http://schemas.microsoft.com/office/drawing/2016/5/14/chartex" xmlns:mc="http://schemas.openxmlformats.org/markup-compatibility/2006" xmlns:aink="http://schemas.microsoft.com/office/drawing/2016/ink" xmlns:am3d="http://schemas.microsoft.com/office/drawing/2017/model3d" xmlns:o="urn:schemas-microsoft-com:office:office" xmlns:r="http://schemas.openxmlformats.org/officeDocument/2006/relationships" xmlns:m="http://schemas.openxmlformats.org/officeDocument/2006/math" xmlns:v="urn:schemas-microsoft-com:vml" xmlns:wp14="http://schemas.microsoft.com/office/word/2010/wordprocessingDrawing" xmlns:wp="http://schemas.openxmlformats.org/drawingml/2006/wordprocessingDrawing" xmlns:w10="urn:schemas-microsoft-com:office:word" xmlns:w="http://schemas.openxmlformats.org/wordprocessingml/2006/main" xmlns:w14="http://schemas.microsoft.com/office/word/2010/wordml" xmlns:w15="http://schemas.microsoft.com/office/word/2012/wordml" xmlns:w16se="http://schemas.microsoft.com/office/word/2015/wordml/symex" xmlns:wpg="http://schemas.microsoft.com/office/word/2010/wordprocessingGroup" xmlns:wpi="http://schemas.microsoft.com/office/word/2010/wordprocessingInk" xmlns:wne="http://schemas.microsoft.com/office/word/2006/wordml" xmlns:wps="http://schemas.microsoft.com/office/word/2010/wordprocessingShape" mc:Ignorable="w14 w15 w16se wp14">
+<w:footnotes xmlns:wpc="http://schemas.microsoft.com/office/word/2010/wordprocessingCanvas" xmlns:cx="http://schemas.microsoft.com/office/drawing/2014/chartex" xmlns:cx1="http://schemas.microsoft.com/office/drawing/2015/9/8/chartex" xmlns:cx2="http://schemas.microsoft.com/office/drawing/2015/10/21/chartex" xmlns:cx3="http://schemas.microsoft.com/office/drawing/2016/5/9/chartex" xmlns:cx4="http://schemas.microsoft.com/office/drawing/2016/5/10/chartex" xmlns:cx5="http://schemas.microsoft.com/office/drawing/2016/5/11/chartex" xmlns:mc="http://schemas.openxmlformats.org/markup-compatibility/2006" xmlns:o="urn:schemas-microsoft-com:office:office" xmlns:r="http://schemas.openxmlformats.org/officeDocument/2006/relationships" xmlns:m="http://schemas.openxmlformats.org/officeDocument/2006/math" xmlns:v="urn:schemas-microsoft-com:vml" xmlns:wp14="http://schemas.microsoft.com/office/word/2010/wordprocessingDrawing" xmlns:wp="http://schemas.openxmlformats.org/drawingml/2006/wordprocessingDrawing" xmlns:w10="urn:schemas-microsoft-com:office:word" xmlns:w="http://schemas.openxmlformats.org/wordprocessingml/2006/main" xmlns:w14="http://schemas.microsoft.com/office/word/2010/wordml" xmlns:w15="http://schemas.microsoft.com/office/word/2012/wordml" xmlns:w16se="http://schemas.microsoft.com/office/word/2015/wordml/symex" xmlns:wpg="http://schemas.microsoft.com/office/word/2010/wordprocessingGroup" xmlns:wpi="http://schemas.microsoft.com/office/word/2010/wordprocessingInk" xmlns:wne="http://schemas.microsoft.com/office/word/2006/wordml" xmlns:wps="http://schemas.microsoft.com/office/word/2010/wordprocessingShape" mc:Ignorable="w14 w15 w16se wp14">
   <w:footnote w:type="separator" w:id="-1">
     <w:p>
       <w:r>
@@ -2895,7 +1483,7 @@
 </file>
 
 <file path=word/header1.xml><?xml version="1.0" encoding="utf-8"?>
-<w:hdr xmlns:wpc="http://schemas.microsoft.com/office/word/2010/wordprocessingCanvas" xmlns:cx="http://schemas.microsoft.com/office/drawing/2014/chartex" xmlns:cx1="http://schemas.microsoft.com/office/drawing/2015/9/8/chartex" xmlns:cx2="http://schemas.microsoft.com/office/drawing/2015/10/21/chartex" xmlns:cx3="http://schemas.microsoft.com/office/drawing/2016/5/9/chartex" xmlns:cx4="http://schemas.microsoft.com/office/drawing/2016/5/10/chartex" xmlns:cx5="http://schemas.microsoft.com/office/drawing/2016/5/11/chartex" xmlns:cx6="http://schemas.microsoft.com/office/drawing/2016/5/12/chartex" xmlns:cx7="http://schemas.microsoft.com/office/drawing/2016/5/13/chartex" xmlns:cx8="http://schemas.microsoft.com/office/drawing/2016/5/14/chartex" xmlns:mc="http://schemas.openxmlformats.org/markup-compatibility/2006" xmlns:aink="http://schemas.microsoft.com/office/drawing/2016/ink" xmlns:am3d="http://schemas.microsoft.com/office/drawing/2017/model3d" xmlns:o="urn:schemas-microsoft-com:office:office" xmlns:r="http://schemas.openxmlformats.org/officeDocument/2006/relationships" xmlns:m="http://schemas.openxmlformats.org/officeDocument/2006/math" xmlns:v="urn:schemas-microsoft-com:vml" xmlns:wp14="http://schemas.microsoft.com/office/word/2010/wordprocessingDrawing" xmlns:wp="http://schemas.openxmlformats.org/drawingml/2006/wordprocessingDrawing" xmlns:w10="urn:schemas-microsoft-com:office:word" xmlns:w="http://schemas.openxmlformats.org/wordprocessingml/2006/main" xmlns:w14="http://schemas.microsoft.com/office/word/2010/wordml" xmlns:w15="http://schemas.microsoft.com/office/word/2012/wordml" xmlns:w16se="http://schemas.microsoft.com/office/word/2015/wordml/symex" xmlns:wpg="http://schemas.microsoft.com/office/word/2010/wordprocessingGroup" xmlns:wpi="http://schemas.microsoft.com/office/word/2010/wordprocessingInk" xmlns:wne="http://schemas.microsoft.com/office/word/2006/wordml" xmlns:wps="http://schemas.microsoft.com/office/word/2010/wordprocessingShape" mc:Ignorable="w14 w15 w16se wp14">
+<w:hdr xmlns:wpc="http://schemas.microsoft.com/office/word/2010/wordprocessingCanvas" xmlns:cx="http://schemas.microsoft.com/office/drawing/2014/chartex" xmlns:cx1="http://schemas.microsoft.com/office/drawing/2015/9/8/chartex" xmlns:cx2="http://schemas.microsoft.com/office/drawing/2015/10/21/chartex" xmlns:cx3="http://schemas.microsoft.com/office/drawing/2016/5/9/chartex" xmlns:cx4="http://schemas.microsoft.com/office/drawing/2016/5/10/chartex" xmlns:cx5="http://schemas.microsoft.com/office/drawing/2016/5/11/chartex" xmlns:mc="http://schemas.openxmlformats.org/markup-compatibility/2006" xmlns:o="urn:schemas-microsoft-com:office:office" xmlns:r="http://schemas.openxmlformats.org/officeDocument/2006/relationships" xmlns:m="http://schemas.openxmlformats.org/officeDocument/2006/math" xmlns:v="urn:schemas-microsoft-com:vml" xmlns:wp14="http://schemas.microsoft.com/office/word/2010/wordprocessingDrawing" xmlns:wp="http://schemas.openxmlformats.org/drawingml/2006/wordprocessingDrawing" xmlns:w10="urn:schemas-microsoft-com:office:word" xmlns:w="http://schemas.openxmlformats.org/wordprocessingml/2006/main" xmlns:w14="http://schemas.microsoft.com/office/word/2010/wordml" xmlns:w15="http://schemas.microsoft.com/office/word/2012/wordml" xmlns:w16se="http://schemas.microsoft.com/office/word/2015/wordml/symex" xmlns:wpg="http://schemas.microsoft.com/office/word/2010/wordprocessingGroup" xmlns:wpi="http://schemas.microsoft.com/office/word/2010/wordprocessingInk" xmlns:wne="http://schemas.microsoft.com/office/word/2006/wordml" xmlns:wps="http://schemas.microsoft.com/office/word/2010/wordprocessingShape" mc:Ignorable="w14 w15 w16se wp14">
   <w:p>
     <w:pPr>
       <w:pStyle w:val="Header"/>
@@ -2905,7 +1493,7 @@
 </file>
 
 <file path=word/header2.xml><?xml version="1.0" encoding="utf-8"?>
-<w:hdr xmlns:wpc="http://schemas.microsoft.com/office/word/2010/wordprocessingCanvas" xmlns:cx="http://schemas.microsoft.com/office/drawing/2014/chartex" xmlns:cx1="http://schemas.microsoft.com/office/drawing/2015/9/8/chartex" xmlns:cx2="http://schemas.microsoft.com/office/drawing/2015/10/21/chartex" xmlns:cx3="http://schemas.microsoft.com/office/drawing/2016/5/9/chartex" xmlns:cx4="http://schemas.microsoft.com/office/drawing/2016/5/10/chartex" xmlns:cx5="http://schemas.microsoft.com/office/drawing/2016/5/11/chartex" xmlns:cx6="http://schemas.microsoft.com/office/drawing/2016/5/12/chartex" xmlns:cx7="http://schemas.microsoft.com/office/drawing/2016/5/13/chartex" xmlns:cx8="http://schemas.microsoft.com/office/drawing/2016/5/14/chartex" xmlns:mc="http://schemas.openxmlformats.org/markup-compatibility/2006" xmlns:aink="http://schemas.microsoft.com/office/drawing/2016/ink" xmlns:am3d="http://schemas.microsoft.com/office/drawing/2017/model3d" xmlns:o="urn:schemas-microsoft-com:office:office" xmlns:r="http://schemas.openxmlformats.org/officeDocument/2006/relationships" xmlns:m="http://schemas.openxmlformats.org/officeDocument/2006/math" xmlns:v="urn:schemas-microsoft-com:vml" xmlns:wp14="http://schemas.microsoft.com/office/word/2010/wordprocessingDrawing" xmlns:wp="http://schemas.openxmlformats.org/drawingml/2006/wordprocessingDrawing" xmlns:w10="urn:schemas-microsoft-com:office:word" xmlns:w="http://schemas.openxmlformats.org/wordprocessingml/2006/main" xmlns:w14="http://schemas.microsoft.com/office/word/2010/wordml" xmlns:w15="http://schemas.microsoft.com/office/word/2012/wordml" xmlns:w16se="http://schemas.microsoft.com/office/word/2015/wordml/symex" xmlns:wpg="http://schemas.microsoft.com/office/word/2010/wordprocessingGroup" xmlns:wpi="http://schemas.microsoft.com/office/word/2010/wordprocessingInk" xmlns:wne="http://schemas.microsoft.com/office/word/2006/wordml" xmlns:wps="http://schemas.microsoft.com/office/word/2010/wordprocessingShape" mc:Ignorable="w14 w15 w16se wp14">
+<w:hdr xmlns:wpc="http://schemas.microsoft.com/office/word/2010/wordprocessingCanvas" xmlns:cx="http://schemas.microsoft.com/office/drawing/2014/chartex" xmlns:cx1="http://schemas.microsoft.com/office/drawing/2015/9/8/chartex" xmlns:cx2="http://schemas.microsoft.com/office/drawing/2015/10/21/chartex" xmlns:cx3="http://schemas.microsoft.com/office/drawing/2016/5/9/chartex" xmlns:cx4="http://schemas.microsoft.com/office/drawing/2016/5/10/chartex" xmlns:cx5="http://schemas.microsoft.com/office/drawing/2016/5/11/chartex" xmlns:mc="http://schemas.openxmlformats.org/markup-compatibility/2006" xmlns:o="urn:schemas-microsoft-com:office:office" xmlns:r="http://schemas.openxmlformats.org/officeDocument/2006/relationships" xmlns:m="http://schemas.openxmlformats.org/officeDocument/2006/math" xmlns:v="urn:schemas-microsoft-com:vml" xmlns:wp14="http://schemas.microsoft.com/office/word/2010/wordprocessingDrawing" xmlns:wp="http://schemas.openxmlformats.org/drawingml/2006/wordprocessingDrawing" xmlns:w10="urn:schemas-microsoft-com:office:word" xmlns:w="http://schemas.openxmlformats.org/wordprocessingml/2006/main" xmlns:w14="http://schemas.microsoft.com/office/word/2010/wordml" xmlns:w15="http://schemas.microsoft.com/office/word/2012/wordml" xmlns:w16se="http://schemas.microsoft.com/office/word/2015/wordml/symex" xmlns:wpg="http://schemas.microsoft.com/office/word/2010/wordprocessingGroup" xmlns:wpi="http://schemas.microsoft.com/office/word/2010/wordprocessingInk" xmlns:wne="http://schemas.microsoft.com/office/word/2006/wordml" xmlns:wps="http://schemas.microsoft.com/office/word/2010/wordprocessingShape" mc:Ignorable="w14 w15 w16se wp14">
   <w:p>
     <w:pPr>
       <w:pStyle w:val="Header"/>
@@ -2915,7 +1503,7 @@
 </file>
 
 <file path=word/header3.xml><?xml version="1.0" encoding="utf-8"?>
-<w:hdr xmlns:wpc="http://schemas.microsoft.com/office/word/2010/wordprocessingCanvas" xmlns:cx="http://schemas.microsoft.com/office/drawing/2014/chartex" xmlns:cx1="http://schemas.microsoft.com/office/drawing/2015/9/8/chartex" xmlns:cx2="http://schemas.microsoft.com/office/drawing/2015/10/21/chartex" xmlns:cx3="http://schemas.microsoft.com/office/drawing/2016/5/9/chartex" xmlns:cx4="http://schemas.microsoft.com/office/drawing/2016/5/10/chartex" xmlns:cx5="http://schemas.microsoft.com/office/drawing/2016/5/11/chartex" xmlns:cx6="http://schemas.microsoft.com/office/drawing/2016/5/12/chartex" xmlns:cx7="http://schemas.microsoft.com/office/drawing/2016/5/13/chartex" xmlns:cx8="http://schemas.microsoft.com/office/drawing/2016/5/14/chartex" xmlns:mc="http://schemas.openxmlformats.org/markup-compatibility/2006" xmlns:aink="http://schemas.microsoft.com/office/drawing/2016/ink" xmlns:am3d="http://schemas.microsoft.com/office/drawing/2017/model3d" xmlns:o="urn:schemas-microsoft-com:office:office" xmlns:r="http://schemas.openxmlformats.org/officeDocument/2006/relationships" xmlns:m="http://schemas.openxmlformats.org/officeDocument/2006/math" xmlns:v="urn:schemas-microsoft-com:vml" xmlns:wp14="http://schemas.microsoft.com/office/word/2010/wordprocessingDrawing" xmlns:wp="http://schemas.openxmlformats.org/drawingml/2006/wordprocessingDrawing" xmlns:w10="urn:schemas-microsoft-com:office:word" xmlns:w="http://schemas.openxmlformats.org/wordprocessingml/2006/main" xmlns:w14="http://schemas.microsoft.com/office/word/2010/wordml" xmlns:w15="http://schemas.microsoft.com/office/word/2012/wordml" xmlns:w16se="http://schemas.microsoft.com/office/word/2015/wordml/symex" xmlns:wpg="http://schemas.microsoft.com/office/word/2010/wordprocessingGroup" xmlns:wpi="http://schemas.microsoft.com/office/word/2010/wordprocessingInk" xmlns:wne="http://schemas.microsoft.com/office/word/2006/wordml" xmlns:wps="http://schemas.microsoft.com/office/word/2010/wordprocessingShape" mc:Ignorable="w14 w15 w16se wp14">
+<w:hdr xmlns:wpc="http://schemas.microsoft.com/office/word/2010/wordprocessingCanvas" xmlns:cx="http://schemas.microsoft.com/office/drawing/2014/chartex" xmlns:cx1="http://schemas.microsoft.com/office/drawing/2015/9/8/chartex" xmlns:cx2="http://schemas.microsoft.com/office/drawing/2015/10/21/chartex" xmlns:cx3="http://schemas.microsoft.com/office/drawing/2016/5/9/chartex" xmlns:cx4="http://schemas.microsoft.com/office/drawing/2016/5/10/chartex" xmlns:cx5="http://schemas.microsoft.com/office/drawing/2016/5/11/chartex" xmlns:mc="http://schemas.openxmlformats.org/markup-compatibility/2006" xmlns:o="urn:schemas-microsoft-com:office:office" xmlns:r="http://schemas.openxmlformats.org/officeDocument/2006/relationships" xmlns:m="http://schemas.openxmlformats.org/officeDocument/2006/math" xmlns:v="urn:schemas-microsoft-com:vml" xmlns:wp14="http://schemas.microsoft.com/office/word/2010/wordprocessingDrawing" xmlns:wp="http://schemas.openxmlformats.org/drawingml/2006/wordprocessingDrawing" xmlns:w10="urn:schemas-microsoft-com:office:word" xmlns:w="http://schemas.openxmlformats.org/wordprocessingml/2006/main" xmlns:w14="http://schemas.microsoft.com/office/word/2010/wordml" xmlns:w15="http://schemas.microsoft.com/office/word/2012/wordml" xmlns:w16se="http://schemas.microsoft.com/office/word/2015/wordml/symex" xmlns:wpg="http://schemas.microsoft.com/office/word/2010/wordprocessingGroup" xmlns:wpi="http://schemas.microsoft.com/office/word/2010/wordprocessingInk" xmlns:wne="http://schemas.microsoft.com/office/word/2006/wordml" xmlns:wps="http://schemas.microsoft.com/office/word/2010/wordprocessingShape" mc:Ignorable="w14 w15 w16se wp14">
   <w:p>
     <w:pPr>
       <w:pStyle w:val="Header"/>
@@ -2925,7 +1513,7 @@
 </file>
 
 <file path=word/numbering.xml><?xml version="1.0" encoding="utf-8"?>
-<w:numbering xmlns:wpc="http://schemas.microsoft.com/office/word/2010/wordprocessingCanvas" xmlns:cx="http://schemas.microsoft.com/office/drawing/2014/chartex" xmlns:cx1="http://schemas.microsoft.com/office/drawing/2015/9/8/chartex" xmlns:cx2="http://schemas.microsoft.com/office/drawing/2015/10/21/chartex" xmlns:cx3="http://schemas.microsoft.com/office/drawing/2016/5/9/chartex" xmlns:cx4="http://schemas.microsoft.com/office/drawing/2016/5/10/chartex" xmlns:cx5="http://schemas.microsoft.com/office/drawing/2016/5/11/chartex" xmlns:cx6="http://schemas.microsoft.com/office/drawing/2016/5/12/chartex" xmlns:cx7="http://schemas.microsoft.com/office/drawing/2016/5/13/chartex" xmlns:cx8="http://schemas.microsoft.com/office/drawing/2016/5/14/chartex" xmlns:mc="http://schemas.openxmlformats.org/markup-compatibility/2006" xmlns:aink="http://schemas.microsoft.com/office/drawing/2016/ink" xmlns:am3d="http://schemas.microsoft.com/office/drawing/2017/model3d" xmlns:o="urn:schemas-microsoft-com:office:office" xmlns:r="http://schemas.openxmlformats.org/officeDocument/2006/relationships" xmlns:m="http://schemas.openxmlformats.org/officeDocument/2006/math" xmlns:v="urn:schemas-microsoft-com:vml" xmlns:wp14="http://schemas.microsoft.com/office/word/2010/wordprocessingDrawing" xmlns:wp="http://schemas.openxmlformats.org/drawingml/2006/wordprocessingDrawing" xmlns:w10="urn:schemas-microsoft-com:office:word" xmlns:w="http://schemas.openxmlformats.org/wordprocessingml/2006/main" xmlns:w14="http://schemas.microsoft.com/office/word/2010/wordml" xmlns:w15="http://schemas.microsoft.com/office/word/2012/wordml" xmlns:w16se="http://schemas.microsoft.com/office/word/2015/wordml/symex" xmlns:wpg="http://schemas.microsoft.com/office/word/2010/wordprocessingGroup" xmlns:wpi="http://schemas.microsoft.com/office/word/2010/wordprocessingInk" xmlns:wne="http://schemas.microsoft.com/office/word/2006/wordml" xmlns:wps="http://schemas.microsoft.com/office/word/2010/wordprocessingShape" mc:Ignorable="w14 w15 w16se wp14">
+<w:numbering xmlns:wpc="http://schemas.microsoft.com/office/word/2010/wordprocessingCanvas" xmlns:cx="http://schemas.microsoft.com/office/drawing/2014/chartex" xmlns:cx1="http://schemas.microsoft.com/office/drawing/2015/9/8/chartex" xmlns:cx2="http://schemas.microsoft.com/office/drawing/2015/10/21/chartex" xmlns:cx3="http://schemas.microsoft.com/office/drawing/2016/5/9/chartex" xmlns:cx4="http://schemas.microsoft.com/office/drawing/2016/5/10/chartex" xmlns:cx5="http://schemas.microsoft.com/office/drawing/2016/5/11/chartex" xmlns:mc="http://schemas.openxmlformats.org/markup-compatibility/2006" xmlns:o="urn:schemas-microsoft-com:office:office" xmlns:r="http://schemas.openxmlformats.org/officeDocument/2006/relationships" xmlns:m="http://schemas.openxmlformats.org/officeDocument/2006/math" xmlns:v="urn:schemas-microsoft-com:vml" xmlns:wp14="http://schemas.microsoft.com/office/word/2010/wordprocessingDrawing" xmlns:wp="http://schemas.openxmlformats.org/drawingml/2006/wordprocessingDrawing" xmlns:w10="urn:schemas-microsoft-com:office:word" xmlns:w="http://schemas.openxmlformats.org/wordprocessingml/2006/main" xmlns:w14="http://schemas.microsoft.com/office/word/2010/wordml" xmlns:w15="http://schemas.microsoft.com/office/word/2012/wordml" xmlns:w16se="http://schemas.microsoft.com/office/word/2015/wordml/symex" xmlns:wpg="http://schemas.microsoft.com/office/word/2010/wordprocessingGroup" xmlns:wpi="http://schemas.microsoft.com/office/word/2010/wordprocessingInk" xmlns:wne="http://schemas.microsoft.com/office/word/2006/wordml" xmlns:wps="http://schemas.microsoft.com/office/word/2010/wordprocessingShape" mc:Ignorable="w14 w15 w16se wp14">
   <w:abstractNum w:abstractNumId="0" w15:restartNumberingAfterBreak="0">
     <w:nsid w:val="0BBB2B7A"/>
     <w:multiLevelType w:val="hybridMultilevel"/>
@@ -5548,7 +4136,7 @@
       </w:pPr>
     </w:pPrDefault>
   </w:docDefaults>
-  <w:latentStyles w:defLockedState="0" w:defUIPriority="99" w:defSemiHidden="0" w:defUnhideWhenUsed="0" w:defQFormat="0" w:count="375">
+  <w:latentStyles w:defLockedState="0" w:defUIPriority="99" w:defSemiHidden="0" w:defUnhideWhenUsed="0" w:defQFormat="0" w:count="374">
     <w:lsdException w:name="Normal" w:uiPriority="0" w:qFormat="1"/>
     <w:lsdException w:name="heading 1" w:qFormat="1"/>
     <w:lsdException w:name="heading 2" w:qFormat="1"/>
@@ -5923,7 +4511,6 @@
     <w:lsdException w:name="Mention" w:semiHidden="1" w:unhideWhenUsed="1"/>
     <w:lsdException w:name="Smart Hyperlink" w:semiHidden="1" w:unhideWhenUsed="1"/>
     <w:lsdException w:name="Hashtag" w:semiHidden="1" w:unhideWhenUsed="1"/>
-    <w:lsdException w:name="Unresolved Mention" w:semiHidden="1" w:unhideWhenUsed="1"/>
   </w:latentStyles>
   <w:style w:type="paragraph" w:default="1" w:styleId="Normal">
     <w:name w:val="Normal"/>
@@ -7599,25 +6186,25 @@
 </file>
 
 <file path=customXml/item1.xml><?xml version="1.0" encoding="utf-8"?>
+<Session xmlns="http://schemas.business-integrity.com/dealbuilder/2006/answers"/>
+</file>
+
+<file path=customXml/item2.xml><?xml version="1.0" encoding="utf-8"?>
 <Dictionary xmlns="http://schemas.business-integrity.com/dealbuilder/2006/dictionary" SavedByVersion="5.4.1524.0" MinimumVersion="5.3.0.0"/>
 </file>
 
-<file path=customXml/item2.xml><?xml version="1.0" encoding="utf-8"?>
-<Session xmlns="http://schemas.business-integrity.com/dealbuilder/2006/answers"/>
+<file path=customXml/itemProps1.xml><?xml version="1.0" encoding="utf-8"?>
+<ds:datastoreItem xmlns:ds="http://schemas.openxmlformats.org/officeDocument/2006/customXml" ds:itemID="{A6DC12BB-059D-407A-9B90-2FF4C3E64E0D}">
+  <ds:schemaRefs>
+    <ds:schemaRef ds:uri="http://schemas.business-integrity.com/dealbuilder/2006/answers"/>
+  </ds:schemaRefs>
+</ds:datastoreItem>
 </file>
 
-<file path=customXml/itemProps1.xml><?xml version="1.0" encoding="utf-8"?>
+<file path=customXml/itemProps2.xml><?xml version="1.0" encoding="utf-8"?>
 <ds:datastoreItem xmlns:ds="http://schemas.openxmlformats.org/officeDocument/2006/customXml" ds:itemID="{F3F1C5A4-6791-41EC-91C8-83C4579641F9}">
   <ds:schemaRefs>
     <ds:schemaRef ds:uri="http://schemas.business-integrity.com/dealbuilder/2006/dictionary"/>
   </ds:schemaRefs>
 </ds:datastoreItem>
-</file>
-
-<file path=customXml/itemProps2.xml><?xml version="1.0" encoding="utf-8"?>
-<ds:datastoreItem xmlns:ds="http://schemas.openxmlformats.org/officeDocument/2006/customXml" ds:itemID="{A6DC12BB-059D-407A-9B90-2FF4C3E64E0D}">
-  <ds:schemaRefs>
-    <ds:schemaRef ds:uri="http://schemas.business-integrity.com/dealbuilder/2006/answers"/>
-  </ds:schemaRefs>
-</ds:datastoreItem>
 </file>
</xml_diff>